<commit_message>
Nueva release de guia
</commit_message>
<xml_diff>
--- a/docs/downloads/guia-de-autodiagnóstico/guia-de-autodiagnóstico.docx
+++ b/docs/downloads/guia-de-autodiagnóstico/guia-de-autodiagnóstico.docx
@@ -30,6 +30,57 @@
       <w:r>
         <w:t xml:space="preserve">Tabla de contenidos</w:t>
       </w:r>
+    </w:p>
+    <w:p>
+      <w:pPr>
+        <w:numPr>
+          <w:ilvl w:val="0"/>
+          <w:numId w:val="1001"/>
+        </w:numPr>
+        <w:pStyle w:val="Compact"/>
+      </w:pPr>
+      <w:hyperlink w:anchor="descargas-ir-arriba">
+        <w:r>
+          <w:rPr>
+            <w:rStyle w:val="Hyperlink"/>
+          </w:rPr>
+          <w:t xml:space="preserve">Descargas</w:t>
+        </w:r>
+      </w:hyperlink>
+    </w:p>
+    <w:p>
+      <w:pPr>
+        <w:numPr>
+          <w:ilvl w:val="1"/>
+          <w:numId w:val="1002"/>
+        </w:numPr>
+        <w:pStyle w:val="Compact"/>
+      </w:pPr>
+      <w:hyperlink w:anchor="X4b903ebe0c13a2ede184f35810db8ddb89420a7">
+        <w:r>
+          <w:rPr>
+            <w:rStyle w:val="Hyperlink"/>
+          </w:rPr>
+          <w:t xml:space="preserve">Guía de autodiagnóstico</w:t>
+        </w:r>
+      </w:hyperlink>
+    </w:p>
+    <w:p>
+      <w:pPr>
+        <w:numPr>
+          <w:ilvl w:val="1"/>
+          <w:numId w:val="1002"/>
+        </w:numPr>
+        <w:pStyle w:val="Compact"/>
+      </w:pPr>
+      <w:hyperlink w:anchor="X397640cef8f83d39cdf82df0ba608a667ab9983">
+        <w:r>
+          <w:rPr>
+            <w:rStyle w:val="Hyperlink"/>
+          </w:rPr>
+          <w:t xml:space="preserve">Plantillas rellenables</w:t>
+        </w:r>
+      </w:hyperlink>
     </w:p>
     <w:p>
       <w:pPr>
@@ -69,7 +120,7 @@
       <w:pPr>
         <w:numPr>
           <w:ilvl w:val="1"/>
-          <w:numId w:val="1002"/>
+          <w:numId w:val="1003"/>
         </w:numPr>
         <w:pStyle w:val="Compact"/>
       </w:pPr>
@@ -92,7 +143,7 @@
       <w:pPr>
         <w:numPr>
           <w:ilvl w:val="1"/>
-          <w:numId w:val="1002"/>
+          <w:numId w:val="1003"/>
         </w:numPr>
         <w:pStyle w:val="Compact"/>
       </w:pPr>
@@ -132,7 +183,7 @@
       <w:pPr>
         <w:numPr>
           <w:ilvl w:val="1"/>
-          <w:numId w:val="1003"/>
+          <w:numId w:val="1004"/>
         </w:numPr>
         <w:pStyle w:val="Compact"/>
       </w:pPr>
@@ -155,7 +206,7 @@
       <w:pPr>
         <w:numPr>
           <w:ilvl w:val="1"/>
-          <w:numId w:val="1003"/>
+          <w:numId w:val="1004"/>
         </w:numPr>
         <w:pStyle w:val="Compact"/>
       </w:pPr>
@@ -190,7 +241,7 @@
       <w:pPr>
         <w:numPr>
           <w:ilvl w:val="2"/>
-          <w:numId w:val="1004"/>
+          <w:numId w:val="1005"/>
         </w:numPr>
         <w:pStyle w:val="Compact"/>
       </w:pPr>
@@ -213,7 +264,7 @@
       <w:pPr>
         <w:numPr>
           <w:ilvl w:val="2"/>
-          <w:numId w:val="1004"/>
+          <w:numId w:val="1005"/>
         </w:numPr>
         <w:pStyle w:val="Compact"/>
       </w:pPr>
@@ -236,7 +287,7 @@
       <w:pPr>
         <w:numPr>
           <w:ilvl w:val="2"/>
-          <w:numId w:val="1004"/>
+          <w:numId w:val="1005"/>
         </w:numPr>
         <w:pStyle w:val="Compact"/>
       </w:pPr>
@@ -259,7 +310,7 @@
       <w:pPr>
         <w:numPr>
           <w:ilvl w:val="2"/>
-          <w:numId w:val="1004"/>
+          <w:numId w:val="1005"/>
         </w:numPr>
         <w:pStyle w:val="Compact"/>
       </w:pPr>
@@ -299,7 +350,7 @@
       <w:pPr>
         <w:numPr>
           <w:ilvl w:val="1"/>
-          <w:numId w:val="1005"/>
+          <w:numId w:val="1006"/>
         </w:numPr>
         <w:pStyle w:val="Compact"/>
       </w:pPr>
@@ -322,7 +373,7 @@
       <w:pPr>
         <w:numPr>
           <w:ilvl w:val="1"/>
-          <w:numId w:val="1005"/>
+          <w:numId w:val="1006"/>
         </w:numPr>
         <w:pStyle w:val="Compact"/>
       </w:pPr>
@@ -345,7 +396,7 @@
       <w:pPr>
         <w:numPr>
           <w:ilvl w:val="1"/>
-          <w:numId w:val="1005"/>
+          <w:numId w:val="1006"/>
         </w:numPr>
         <w:pStyle w:val="Compact"/>
       </w:pPr>
@@ -368,7 +419,7 @@
       <w:pPr>
         <w:numPr>
           <w:ilvl w:val="1"/>
-          <w:numId w:val="1005"/>
+          <w:numId w:val="1006"/>
         </w:numPr>
         <w:pStyle w:val="Compact"/>
       </w:pPr>
@@ -408,7 +459,7 @@
       <w:pPr>
         <w:numPr>
           <w:ilvl w:val="1"/>
-          <w:numId w:val="1006"/>
+          <w:numId w:val="1007"/>
         </w:numPr>
         <w:pStyle w:val="Compact"/>
       </w:pPr>
@@ -431,7 +482,7 @@
       <w:pPr>
         <w:numPr>
           <w:ilvl w:val="2"/>
-          <w:numId w:val="1007"/>
+          <w:numId w:val="1008"/>
         </w:numPr>
         <w:pStyle w:val="Compact"/>
       </w:pPr>
@@ -454,7 +505,7 @@
       <w:pPr>
         <w:numPr>
           <w:ilvl w:val="2"/>
-          <w:numId w:val="1007"/>
+          <w:numId w:val="1008"/>
         </w:numPr>
         <w:pStyle w:val="Compact"/>
       </w:pPr>
@@ -477,7 +528,7 @@
       <w:pPr>
         <w:numPr>
           <w:ilvl w:val="2"/>
-          <w:numId w:val="1007"/>
+          <w:numId w:val="1008"/>
         </w:numPr>
         <w:pStyle w:val="Compact"/>
       </w:pPr>
@@ -500,7 +551,7 @@
       <w:pPr>
         <w:numPr>
           <w:ilvl w:val="2"/>
-          <w:numId w:val="1007"/>
+          <w:numId w:val="1008"/>
         </w:numPr>
         <w:pStyle w:val="Compact"/>
       </w:pPr>
@@ -523,7 +574,7 @@
       <w:pPr>
         <w:numPr>
           <w:ilvl w:val="1"/>
-          <w:numId w:val="1006"/>
+          <w:numId w:val="1007"/>
         </w:numPr>
         <w:pStyle w:val="Compact"/>
       </w:pPr>
@@ -546,7 +597,7 @@
       <w:pPr>
         <w:numPr>
           <w:ilvl w:val="2"/>
-          <w:numId w:val="1008"/>
+          <w:numId w:val="1009"/>
         </w:numPr>
         <w:pStyle w:val="Compact"/>
       </w:pPr>
@@ -569,7 +620,7 @@
       <w:pPr>
         <w:numPr>
           <w:ilvl w:val="2"/>
-          <w:numId w:val="1008"/>
+          <w:numId w:val="1009"/>
         </w:numPr>
         <w:pStyle w:val="Compact"/>
       </w:pPr>
@@ -592,7 +643,7 @@
       <w:pPr>
         <w:numPr>
           <w:ilvl w:val="2"/>
-          <w:numId w:val="1008"/>
+          <w:numId w:val="1009"/>
         </w:numPr>
         <w:pStyle w:val="Compact"/>
       </w:pPr>
@@ -615,7 +666,7 @@
       <w:pPr>
         <w:numPr>
           <w:ilvl w:val="2"/>
-          <w:numId w:val="1008"/>
+          <w:numId w:val="1009"/>
         </w:numPr>
         <w:pStyle w:val="Compact"/>
       </w:pPr>
@@ -638,7 +689,7 @@
       <w:pPr>
         <w:numPr>
           <w:ilvl w:val="2"/>
-          <w:numId w:val="1008"/>
+          <w:numId w:val="1009"/>
         </w:numPr>
         <w:pStyle w:val="Compact"/>
       </w:pPr>
@@ -661,7 +712,7 @@
       <w:pPr>
         <w:numPr>
           <w:ilvl w:val="2"/>
-          <w:numId w:val="1008"/>
+          <w:numId w:val="1009"/>
         </w:numPr>
         <w:pStyle w:val="Compact"/>
       </w:pPr>
@@ -684,7 +735,7 @@
       <w:pPr>
         <w:numPr>
           <w:ilvl w:val="2"/>
-          <w:numId w:val="1008"/>
+          <w:numId w:val="1009"/>
         </w:numPr>
         <w:pStyle w:val="Compact"/>
       </w:pPr>
@@ -707,7 +758,7 @@
       <w:pPr>
         <w:numPr>
           <w:ilvl w:val="2"/>
-          <w:numId w:val="1008"/>
+          <w:numId w:val="1009"/>
         </w:numPr>
         <w:pStyle w:val="Compact"/>
       </w:pPr>
@@ -730,7 +781,7 @@
       <w:pPr>
         <w:numPr>
           <w:ilvl w:val="2"/>
-          <w:numId w:val="1008"/>
+          <w:numId w:val="1009"/>
         </w:numPr>
         <w:pStyle w:val="Compact"/>
       </w:pPr>
@@ -761,7 +812,7 @@
       <w:pPr>
         <w:numPr>
           <w:ilvl w:val="1"/>
-          <w:numId w:val="1006"/>
+          <w:numId w:val="1007"/>
         </w:numPr>
         <w:pStyle w:val="Compact"/>
       </w:pPr>
@@ -784,7 +835,7 @@
       <w:pPr>
         <w:numPr>
           <w:ilvl w:val="1"/>
-          <w:numId w:val="1006"/>
+          <w:numId w:val="1007"/>
         </w:numPr>
         <w:pStyle w:val="Compact"/>
       </w:pPr>
@@ -807,7 +858,7 @@
       <w:pPr>
         <w:numPr>
           <w:ilvl w:val="1"/>
-          <w:numId w:val="1006"/>
+          <w:numId w:val="1007"/>
         </w:numPr>
         <w:pStyle w:val="Compact"/>
       </w:pPr>
@@ -821,57 +872,6 @@
       </w:hyperlink>
     </w:p>
     <w:p>
-      <w:pPr>
-        <w:numPr>
-          <w:ilvl w:val="0"/>
-          <w:numId w:val="1001"/>
-        </w:numPr>
-        <w:pStyle w:val="Compact"/>
-      </w:pPr>
-      <w:hyperlink w:anchor="descargas-ir-arriba">
-        <w:r>
-          <w:rPr>
-            <w:rStyle w:val="Hyperlink"/>
-          </w:rPr>
-          <w:t xml:space="preserve">Descargas</w:t>
-        </w:r>
-      </w:hyperlink>
-    </w:p>
-    <w:p>
-      <w:pPr>
-        <w:numPr>
-          <w:ilvl w:val="1"/>
-          <w:numId w:val="1009"/>
-        </w:numPr>
-        <w:pStyle w:val="Compact"/>
-      </w:pPr>
-      <w:hyperlink w:anchor="X4b903ebe0c13a2ede184f35810db8ddb89420a7">
-        <w:r>
-          <w:rPr>
-            <w:rStyle w:val="Hyperlink"/>
-          </w:rPr>
-          <w:t xml:space="preserve">Guía de autodiagnóstico</w:t>
-        </w:r>
-      </w:hyperlink>
-    </w:p>
-    <w:p>
-      <w:pPr>
-        <w:numPr>
-          <w:ilvl w:val="1"/>
-          <w:numId w:val="1009"/>
-        </w:numPr>
-        <w:pStyle w:val="Compact"/>
-      </w:pPr>
-      <w:hyperlink w:anchor="X397640cef8f83d39cdf82df0ba608a667ab9983">
-        <w:r>
-          <w:rPr>
-            <w:rStyle w:val="Hyperlink"/>
-          </w:rPr>
-          <w:t xml:space="preserve">Plantillas rellenables</w:t>
-        </w:r>
-      </w:hyperlink>
-    </w:p>
-    <w:p>
       <w:r>
         <w:pict>
           <v:rect style="width:0;height:1.5pt" o:hralign="center" o:hrstd="t" o:hr="t"/>
@@ -900,13 +900,13 @@
       </w:r>
     </w:p>
     <w:bookmarkEnd w:id="20"/>
-    <w:bookmarkStart w:id="21" w:name="presentación-ir-arriba"/>
+    <w:bookmarkStart w:id="29" w:name="descargas-ir-arriba"/>
     <w:p>
       <w:pPr>
         <w:pStyle w:val="Heading1"/>
       </w:pPr>
       <w:r>
-        <w:t xml:space="preserve">Presentación</w:t>
+        <w:t xml:space="preserve">Descargas</w:t>
       </w:r>
       <w:r>
         <w:t xml:space="preserve"> </w:t>
@@ -920,232 +920,13 @@
         </w:r>
       </w:hyperlink>
     </w:p>
-    <w:p>
-      <w:pPr>
-        <w:pStyle w:val="FirstParagraph"/>
-      </w:pPr>
-      <w:r>
-        <w:t xml:space="preserve">Si has llegado hasta aquí con la intención de buscar respuestas significa que hay una</w:t>
-      </w:r>
-      <w:r>
-        <w:t xml:space="preserve"> </w:t>
-      </w:r>
-      <w:r>
-        <w:rPr>
-          <w:bCs/>
-          <w:b/>
-        </w:rPr>
-        <w:t xml:space="preserve">probabilidad altísima de que seas autista</w:t>
-      </w:r>
-      <w:r>
-        <w:t xml:space="preserve">. Esta guía fue creada con la idea de facilitar el autodiagnóstico y creemos que os puede ayudar mucho, especialmente si no sabéis por dónde empezar. Creemos que cualquier persona puede decidir si es autista o no sin necesidad de que otra gente opine al respecto. El proceso de diagnosticarse como autista en la mayoría de los casos no es tan simple como sentarse durante horas frente a profesionales y esperar que con eso baste, sino la persona interesada debe implicarse muy activamente para que se le perciba correctamente. Por eso hemos creado esta guía para</w:t>
-      </w:r>
-      <w:r>
-        <w:t xml:space="preserve"> </w:t>
-      </w:r>
-      <w:r>
-        <w:rPr>
-          <w:bCs/>
-          <w:b/>
-        </w:rPr>
-        <w:t xml:space="preserve">facilitaros la vida</w:t>
-      </w:r>
-      <w:r>
-        <w:t xml:space="preserve"> </w:t>
-      </w:r>
-      <w:r>
-        <w:t xml:space="preserve">y que tengáis información actualizada, fiable y compilada</w:t>
-      </w:r>
-      <w:r>
-        <w:t xml:space="preserve"> </w:t>
-      </w:r>
-      <w:r>
-        <w:rPr>
-          <w:bCs/>
-          <w:b/>
-        </w:rPr>
-        <w:t xml:space="preserve">por autistas y para autistas</w:t>
-      </w:r>
-      <w:r>
-        <w:t xml:space="preserve">.</w:t>
-      </w:r>
-    </w:p>
-    <w:p>
-      <w:pPr>
-        <w:pStyle w:val="BodyText"/>
-      </w:pPr>
-      <w:r>
-        <w:t xml:space="preserve">Actualmente autodiagnosticarse es un infierno para mucha gente porque no existen prácticamente recursos de autodiagnóstico fiables mas allá de las pruebas de entre diez y cientos de preguntas de respuesta múltiple, generalmente creadas por alistas. Dichas pruebas no ayudan a prepararse para un diagnóstico oficial o siquiera para autodiagnosticarse porque:</w:t>
-      </w:r>
-    </w:p>
-    <w:p>
-      <w:pPr>
-        <w:numPr>
-          <w:ilvl w:val="0"/>
-          <w:numId w:val="1010"/>
-        </w:numPr>
-        <w:pStyle w:val="Compact"/>
-      </w:pPr>
-      <w:r>
-        <w:t xml:space="preserve">Están plagadas de</w:t>
-      </w:r>
-      <w:r>
-        <w:t xml:space="preserve"> </w:t>
-      </w:r>
-      <w:r>
-        <w:rPr>
-          <w:bCs/>
-          <w:b/>
-        </w:rPr>
-        <w:t xml:space="preserve">prejuicios</w:t>
-      </w:r>
-      <w:r>
-        <w:t xml:space="preserve"> </w:t>
-      </w:r>
-      <w:r>
-        <w:t xml:space="preserve">hacia autistas y se basan en</w:t>
-      </w:r>
-      <w:r>
-        <w:t xml:space="preserve"> </w:t>
-      </w:r>
-      <w:r>
-        <w:rPr>
-          <w:bCs/>
-          <w:b/>
-        </w:rPr>
-        <w:t xml:space="preserve">estereotipos</w:t>
-      </w:r>
-      <w:r>
-        <w:t xml:space="preserve"> </w:t>
-      </w:r>
-      <w:r>
-        <w:t xml:space="preserve">dañinos</w:t>
-      </w:r>
-    </w:p>
-    <w:p>
-      <w:pPr>
-        <w:numPr>
-          <w:ilvl w:val="0"/>
-          <w:numId w:val="1010"/>
-        </w:numPr>
-        <w:pStyle w:val="Compact"/>
-      </w:pPr>
-      <w:r>
-        <w:t xml:space="preserve">No dan información mas allá de generalizaciones y números</w:t>
-      </w:r>
-      <w:r>
-        <w:t xml:space="preserve"> </w:t>
-      </w:r>
-      <w:r>
-        <w:rPr>
-          <w:bCs/>
-          <w:b/>
-        </w:rPr>
-        <w:t xml:space="preserve">arbitrarios</w:t>
-      </w:r>
-      <w:r>
-        <w:t xml:space="preserve"> </w:t>
-      </w:r>
-      <w:r>
-        <w:t xml:space="preserve">para describir tus rasgos autistas</w:t>
-      </w:r>
-    </w:p>
-    <w:p>
-      <w:pPr>
-        <w:numPr>
-          <w:ilvl w:val="0"/>
-          <w:numId w:val="1010"/>
-        </w:numPr>
-        <w:pStyle w:val="Compact"/>
-      </w:pPr>
-      <w:r>
-        <w:t xml:space="preserve">No dan mucha información cualitativa ni se acompañan de fuentes de información sobre los rasgos para conocer los siguientes pasos a seguir.</w:t>
-      </w:r>
-    </w:p>
-    <w:p>
-      <w:pPr>
-        <w:numPr>
-          <w:ilvl w:val="0"/>
-          <w:numId w:val="1010"/>
-        </w:numPr>
-        <w:pStyle w:val="Compact"/>
-      </w:pPr>
-      <w:r>
-        <w:t xml:space="preserve">No consideran factores importantes como:</w:t>
-      </w:r>
-    </w:p>
-    <w:p>
-      <w:pPr>
-        <w:numPr>
-          <w:ilvl w:val="1"/>
-          <w:numId w:val="1011"/>
-        </w:numPr>
-      </w:pPr>
-      <w:r>
-        <w:t xml:space="preserve">Otras neurodivergencias, traumas y condiciones.</w:t>
-      </w:r>
-    </w:p>
-    <w:p>
-      <w:pPr>
-        <w:numPr>
-          <w:ilvl w:val="1"/>
-          <w:numId w:val="1011"/>
-        </w:numPr>
-      </w:pPr>
-      <w:r>
-        <w:t xml:space="preserve">El enmascaramiento de los rasgos (</w:t>
-      </w:r>
-      <w:r>
-        <w:rPr>
-          <w:iCs/>
-          <w:i/>
-        </w:rPr>
-        <w:t xml:space="preserve">"masking"</w:t>
-      </w:r>
-      <w:r>
-        <w:t xml:space="preserve">)</w:t>
-      </w:r>
-    </w:p>
-    <w:p>
-      <w:pPr>
-        <w:numPr>
-          <w:ilvl w:val="1"/>
-          <w:numId w:val="1000"/>
-        </w:numPr>
-      </w:pPr>
-      <w:r>
-        <w:t xml:space="preserve">Lo cual hace que las puntuaciones sean mas bajas cuando la persona no ha empezado su proceso de autodiagnóstico y autodescubrimiento.</w:t>
-      </w:r>
-    </w:p>
-    <w:p>
-      <w:pPr>
-        <w:pStyle w:val="FirstParagraph"/>
-      </w:pPr>
-      <w:r>
-        <w:t xml:space="preserve">Somos un colectivo con un 80-96% de paro y que no puede permitirse perder más autonomía por el alto grado de intromisión, capacitismo y maltrato que existe por parte del sistema capitalista y sus instituciones (familias, editoriales, profesionales de la mente, gobiernos, alistas</w:t>
-      </w:r>
-      <w:r>
-        <w:t xml:space="preserve"> </w:t>
-      </w:r>
-      <w:r>
-        <w:rPr>
-          <w:iCs/>
-          <w:i/>
-        </w:rPr>
-        <w:t xml:space="preserve">influencers</w:t>
-      </w:r>
-      <w:r>
-        <w:t xml:space="preserve">, etc.) a toda la gente neurodivergente y/o discapacitada. Esta guía es una respuesta a eso.</w:t>
-      </w:r>
-    </w:p>
-    <w:bookmarkEnd w:id="21"/>
-    <w:bookmarkStart w:id="25" w:name="glosario-ir-arriba"/>
-    <w:p>
-      <w:pPr>
-        <w:pStyle w:val="Heading1"/>
-      </w:pPr>
-      <w:r>
-        <w:t xml:space="preserve">Glosario</w:t>
+    <w:bookmarkStart w:id="25" w:name="guía-de-autodiagnóstico-ir-arriba"/>
+    <w:p>
+      <w:pPr>
+        <w:pStyle w:val="Heading2"/>
+      </w:pPr>
+      <w:r>
+        <w:t xml:space="preserve">Guía de autodiagnóstico</w:t>
       </w:r>
       <w:r>
         <w:t xml:space="preserve"> </w:t>
@@ -1159,7 +940,435 @@
         </w:r>
       </w:hyperlink>
     </w:p>
-    <w:bookmarkStart w:id="22" w:name="expresiones-relevantes"/>
+    <w:p>
+      <w:pPr>
+        <w:pStyle w:val="FirstParagraph"/>
+      </w:pPr>
+      <w:r>
+        <w:t xml:space="preserve">| - | - | - | - | - |</w:t>
+      </w:r>
+      <w:r>
+        <w:t xml:space="preserve"> </w:t>
+      </w:r>
+      <w:r>
+        <w:t xml:space="preserve">|</w:t>
+      </w:r>
+      <w:r>
+        <w:t xml:space="preserve"> </w:t>
+      </w:r>
+      <w:hyperlink r:id="rId21">
+        <w:r>
+          <w:rPr>
+            <w:rStyle w:val="Hyperlink"/>
+          </w:rPr>
+          <w:t xml:space="preserve">PDF</w:t>
+        </w:r>
+      </w:hyperlink>
+      <w:r>
+        <w:t xml:space="preserve"> </w:t>
+      </w:r>
+      <w:r>
+        <w:t xml:space="preserve">|</w:t>
+      </w:r>
+      <w:r>
+        <w:t xml:space="preserve"> </w:t>
+      </w:r>
+      <w:hyperlink r:id="rId22">
+        <w:r>
+          <w:rPr>
+            <w:rStyle w:val="Hyperlink"/>
+          </w:rPr>
+          <w:t xml:space="preserve">DOCX</w:t>
+        </w:r>
+      </w:hyperlink>
+      <w:r>
+        <w:t xml:space="preserve"> </w:t>
+      </w:r>
+      <w:r>
+        <w:t xml:space="preserve">|</w:t>
+      </w:r>
+      <w:r>
+        <w:t xml:space="preserve"> </w:t>
+      </w:r>
+      <w:hyperlink r:id="rId23">
+        <w:r>
+          <w:rPr>
+            <w:rStyle w:val="Hyperlink"/>
+          </w:rPr>
+          <w:t xml:space="preserve">EPUB</w:t>
+        </w:r>
+      </w:hyperlink>
+      <w:r>
+        <w:t xml:space="preserve"> </w:t>
+      </w:r>
+      <w:r>
+        <w:t xml:space="preserve">|</w:t>
+      </w:r>
+      <w:r>
+        <w:t xml:space="preserve"> </w:t>
+      </w:r>
+      <w:hyperlink r:id="rId24">
+        <w:r>
+          <w:rPr>
+            <w:rStyle w:val="Hyperlink"/>
+          </w:rPr>
+          <w:t xml:space="preserve">TXT</w:t>
+        </w:r>
+      </w:hyperlink>
+      <w:r>
+        <w:t xml:space="preserve">|</w:t>
+      </w:r>
+    </w:p>
+    <w:bookmarkEnd w:id="25"/>
+    <w:bookmarkStart w:id="28" w:name="X397640cef8f83d39cdf82df0ba608a667ab9983"/>
+    <w:p>
+      <w:pPr>
+        <w:pStyle w:val="Heading2"/>
+      </w:pPr>
+      <w:r>
+        <w:t xml:space="preserve">Plantillas rellenables para documentación de rasgos</w:t>
+      </w:r>
+      <w:r>
+        <w:t xml:space="preserve"> </w:t>
+      </w:r>
+      <w:hyperlink w:anchor="tabla-de-contenidos">
+        <w:r>
+          <w:rPr>
+            <w:rStyle w:val="Hyperlink"/>
+          </w:rPr>
+          <w:t xml:space="preserve">[Ir arriba]</w:t>
+        </w:r>
+      </w:hyperlink>
+    </w:p>
+    <w:p>
+      <w:pPr>
+        <w:pStyle w:val="FirstParagraph"/>
+      </w:pPr>
+      <w:r>
+        <w:t xml:space="preserve">Estas plantillas sirven para documentar los rasgos autistas/no normativos.</w:t>
+      </w:r>
+    </w:p>
+    <w:p>
+      <w:pPr>
+        <w:pStyle w:val="BodyText"/>
+      </w:pPr>
+      <w:r>
+        <w:t xml:space="preserve">| - | - | - |</w:t>
+      </w:r>
+      <w:r>
+        <w:t xml:space="preserve"> </w:t>
+      </w:r>
+      <w:r>
+        <w:t xml:space="preserve">|</w:t>
+      </w:r>
+      <w:hyperlink r:id="rId26">
+        <w:r>
+          <w:rPr>
+            <w:rStyle w:val="Hyperlink"/>
+          </w:rPr>
+          <w:t xml:space="preserve">TXT</w:t>
+        </w:r>
+      </w:hyperlink>
+      <w:r>
+        <w:t xml:space="preserve">|</w:t>
+      </w:r>
+      <w:r>
+        <w:t xml:space="preserve"> </w:t>
+      </w:r>
+      <w:hyperlink r:id="rId27">
+        <w:r>
+          <w:rPr>
+            <w:rStyle w:val="Hyperlink"/>
+          </w:rPr>
+          <w:t xml:space="preserve">DOCX</w:t>
+        </w:r>
+      </w:hyperlink>
+      <w:r>
+        <w:t xml:space="preserve"> </w:t>
+      </w:r>
+      <w:r>
+        <w:t xml:space="preserve">|</w:t>
+      </w:r>
+      <w:r>
+        <w:t xml:space="preserve"> </w:t>
+      </w:r>
+      <w:hyperlink w:anchor="X11dfc312e701e872336f821fb557b30f34c20e2">
+        <w:r>
+          <w:rPr>
+            <w:rStyle w:val="Hyperlink"/>
+          </w:rPr>
+          <w:t xml:space="preserve">Texto plano copia pega</w:t>
+        </w:r>
+      </w:hyperlink>
+      <w:r>
+        <w:t xml:space="preserve"> </w:t>
+      </w:r>
+      <w:r>
+        <w:t xml:space="preserve">|</w:t>
+      </w:r>
+    </w:p>
+    <w:bookmarkEnd w:id="28"/>
+    <w:bookmarkEnd w:id="29"/>
+    <w:bookmarkStart w:id="30" w:name="presentación-ir-arriba"/>
+    <w:p>
+      <w:pPr>
+        <w:pStyle w:val="Heading1"/>
+      </w:pPr>
+      <w:r>
+        <w:t xml:space="preserve">Presentación</w:t>
+      </w:r>
+      <w:r>
+        <w:t xml:space="preserve"> </w:t>
+      </w:r>
+      <w:hyperlink w:anchor="tabla-de-contenidos">
+        <w:r>
+          <w:rPr>
+            <w:rStyle w:val="Hyperlink"/>
+          </w:rPr>
+          <w:t xml:space="preserve">[Ir arriba]</w:t>
+        </w:r>
+      </w:hyperlink>
+    </w:p>
+    <w:p>
+      <w:pPr>
+        <w:pStyle w:val="FirstParagraph"/>
+      </w:pPr>
+      <w:r>
+        <w:t xml:space="preserve">Si has llegado hasta aquí con la intención de buscar respuestas significa que hay una</w:t>
+      </w:r>
+      <w:r>
+        <w:t xml:space="preserve"> </w:t>
+      </w:r>
+      <w:r>
+        <w:rPr>
+          <w:bCs/>
+          <w:b/>
+        </w:rPr>
+        <w:t xml:space="preserve">probabilidad altísima de que seas autista</w:t>
+      </w:r>
+      <w:r>
+        <w:t xml:space="preserve">. Esta guía fue creada con la idea de facilitar el autodiagnóstico y creemos que os puede ayudar mucho, especialmente si no sabéis por dónde empezar. Creemos que cualquier persona puede decidir si es autista o no sin necesidad de que otra gente opine al respecto. El proceso de diagnosticarse como autista en la mayoría de los casos no es tan simple como sentarse durante horas frente a profesionales y esperar que con eso baste, sino la persona interesada debe implicarse muy activamente para que se le perciba correctamente. Por eso hemos creado esta guía para</w:t>
+      </w:r>
+      <w:r>
+        <w:t xml:space="preserve"> </w:t>
+      </w:r>
+      <w:r>
+        <w:rPr>
+          <w:bCs/>
+          <w:b/>
+        </w:rPr>
+        <w:t xml:space="preserve">facilitaros la vida</w:t>
+      </w:r>
+      <w:r>
+        <w:t xml:space="preserve"> </w:t>
+      </w:r>
+      <w:r>
+        <w:t xml:space="preserve">y que tengáis información actualizada, fiable y compilada</w:t>
+      </w:r>
+      <w:r>
+        <w:t xml:space="preserve"> </w:t>
+      </w:r>
+      <w:r>
+        <w:rPr>
+          <w:bCs/>
+          <w:b/>
+        </w:rPr>
+        <w:t xml:space="preserve">por autistas y para autistas</w:t>
+      </w:r>
+      <w:r>
+        <w:t xml:space="preserve">.</w:t>
+      </w:r>
+    </w:p>
+    <w:p>
+      <w:pPr>
+        <w:pStyle w:val="BodyText"/>
+      </w:pPr>
+      <w:r>
+        <w:t xml:space="preserve">Actualmente autodiagnosticarse es un infierno para mucha gente porque no existen prácticamente recursos de autodiagnóstico fiables mas allá de las pruebas de entre diez y cientos de preguntas de respuesta múltiple, generalmente creadas por alistas. Dichas pruebas no ayudan a prepararse para un diagnóstico oficial o siquiera para autodiagnosticarse porque:</w:t>
+      </w:r>
+    </w:p>
+    <w:p>
+      <w:pPr>
+        <w:numPr>
+          <w:ilvl w:val="0"/>
+          <w:numId w:val="1010"/>
+        </w:numPr>
+        <w:pStyle w:val="Compact"/>
+      </w:pPr>
+      <w:r>
+        <w:t xml:space="preserve">Están plagadas de</w:t>
+      </w:r>
+      <w:r>
+        <w:t xml:space="preserve"> </w:t>
+      </w:r>
+      <w:r>
+        <w:rPr>
+          <w:bCs/>
+          <w:b/>
+        </w:rPr>
+        <w:t xml:space="preserve">prejuicios</w:t>
+      </w:r>
+      <w:r>
+        <w:t xml:space="preserve"> </w:t>
+      </w:r>
+      <w:r>
+        <w:t xml:space="preserve">hacia autistas y se basan en</w:t>
+      </w:r>
+      <w:r>
+        <w:t xml:space="preserve"> </w:t>
+      </w:r>
+      <w:r>
+        <w:rPr>
+          <w:bCs/>
+          <w:b/>
+        </w:rPr>
+        <w:t xml:space="preserve">estereotipos</w:t>
+      </w:r>
+      <w:r>
+        <w:t xml:space="preserve"> </w:t>
+      </w:r>
+      <w:r>
+        <w:t xml:space="preserve">dañinos</w:t>
+      </w:r>
+    </w:p>
+    <w:p>
+      <w:pPr>
+        <w:numPr>
+          <w:ilvl w:val="0"/>
+          <w:numId w:val="1010"/>
+        </w:numPr>
+        <w:pStyle w:val="Compact"/>
+      </w:pPr>
+      <w:r>
+        <w:t xml:space="preserve">No dan información mas allá de generalizaciones y números</w:t>
+      </w:r>
+      <w:r>
+        <w:t xml:space="preserve"> </w:t>
+      </w:r>
+      <w:r>
+        <w:rPr>
+          <w:bCs/>
+          <w:b/>
+        </w:rPr>
+        <w:t xml:space="preserve">arbitrarios</w:t>
+      </w:r>
+      <w:r>
+        <w:t xml:space="preserve"> </w:t>
+      </w:r>
+      <w:r>
+        <w:t xml:space="preserve">para describir tus rasgos autistas</w:t>
+      </w:r>
+    </w:p>
+    <w:p>
+      <w:pPr>
+        <w:numPr>
+          <w:ilvl w:val="0"/>
+          <w:numId w:val="1010"/>
+        </w:numPr>
+        <w:pStyle w:val="Compact"/>
+      </w:pPr>
+      <w:r>
+        <w:t xml:space="preserve">No dan mucha información cualitativa ni se acompañan de fuentes de información sobre los rasgos para conocer los siguientes pasos a seguir.</w:t>
+      </w:r>
+    </w:p>
+    <w:p>
+      <w:pPr>
+        <w:numPr>
+          <w:ilvl w:val="0"/>
+          <w:numId w:val="1010"/>
+        </w:numPr>
+        <w:pStyle w:val="Compact"/>
+      </w:pPr>
+      <w:r>
+        <w:t xml:space="preserve">No consideran factores importantes como:</w:t>
+      </w:r>
+    </w:p>
+    <w:p>
+      <w:pPr>
+        <w:numPr>
+          <w:ilvl w:val="1"/>
+          <w:numId w:val="1011"/>
+        </w:numPr>
+      </w:pPr>
+      <w:r>
+        <w:t xml:space="preserve">Otras neurodivergencias, traumas y condiciones.</w:t>
+      </w:r>
+    </w:p>
+    <w:p>
+      <w:pPr>
+        <w:numPr>
+          <w:ilvl w:val="1"/>
+          <w:numId w:val="1011"/>
+        </w:numPr>
+      </w:pPr>
+      <w:r>
+        <w:t xml:space="preserve">El enmascaramiento de los rasgos (</w:t>
+      </w:r>
+      <w:r>
+        <w:rPr>
+          <w:iCs/>
+          <w:i/>
+        </w:rPr>
+        <w:t xml:space="preserve">"masking"</w:t>
+      </w:r>
+      <w:r>
+        <w:t xml:space="preserve">)</w:t>
+      </w:r>
+    </w:p>
+    <w:p>
+      <w:pPr>
+        <w:numPr>
+          <w:ilvl w:val="1"/>
+          <w:numId w:val="1000"/>
+        </w:numPr>
+      </w:pPr>
+      <w:r>
+        <w:t xml:space="preserve">Lo cual hace que las puntuaciones sean mas bajas cuando la persona no ha empezado su proceso de autodiagnóstico y autodescubrimiento.</w:t>
+      </w:r>
+    </w:p>
+    <w:p>
+      <w:pPr>
+        <w:pStyle w:val="FirstParagraph"/>
+      </w:pPr>
+      <w:r>
+        <w:t xml:space="preserve">Somos un colectivo con un 80-96% de paro y que no puede permitirse perder más autonomía por el alto grado de intromisión, capacitismo y maltrato que existe por parte del sistema capitalista y sus instituciones (familias, editoriales, profesionales de la mente, gobiernos, alistas</w:t>
+      </w:r>
+      <w:r>
+        <w:t xml:space="preserve"> </w:t>
+      </w:r>
+      <w:r>
+        <w:rPr>
+          <w:iCs/>
+          <w:i/>
+        </w:rPr>
+        <w:t xml:space="preserve">influencers</w:t>
+      </w:r>
+      <w:r>
+        <w:t xml:space="preserve">, etc.) a toda la gente neurodivergente y/o discapacitada. Esta guía es una respuesta a eso.</w:t>
+      </w:r>
+    </w:p>
+    <w:bookmarkEnd w:id="30"/>
+    <w:bookmarkStart w:id="34" w:name="glosario-ir-arriba"/>
+    <w:p>
+      <w:pPr>
+        <w:pStyle w:val="Heading1"/>
+      </w:pPr>
+      <w:r>
+        <w:t xml:space="preserve">Glosario</w:t>
+      </w:r>
+      <w:r>
+        <w:t xml:space="preserve"> </w:t>
+      </w:r>
+      <w:hyperlink w:anchor="tabla-de-contenidos">
+        <w:r>
+          <w:rPr>
+            <w:rStyle w:val="Hyperlink"/>
+          </w:rPr>
+          <w:t xml:space="preserve">[Ir arriba]</w:t>
+        </w:r>
+      </w:hyperlink>
+    </w:p>
+    <w:bookmarkStart w:id="31" w:name="expresiones-relevantes"/>
     <w:p>
       <w:pPr>
         <w:pStyle w:val="Heading2"/>
@@ -1371,8 +1580,8 @@
         </w:tc>
       </w:tr>
     </w:tbl>
-    <w:bookmarkEnd w:id="22"/>
-    <w:bookmarkStart w:id="24" w:name="sobre-el-lenguaje-médico"/>
+    <w:bookmarkEnd w:id="31"/>
+    <w:bookmarkStart w:id="33" w:name="sobre-el-lenguaje-médico"/>
     <w:p>
       <w:pPr>
         <w:pStyle w:val="Heading2"/>
@@ -1885,7 +2094,7 @@
       <w:pPr>
         <w:pStyle w:val="BodyText"/>
       </w:pPr>
-      <w:hyperlink r:id="rId23">
+      <w:hyperlink r:id="rId32">
         <w:r>
           <w:rPr>
             <w:rStyle w:val="Hyperlink"/>
@@ -1894,9 +2103,9 @@
         </w:r>
       </w:hyperlink>
     </w:p>
-    <w:bookmarkEnd w:id="24"/>
-    <w:bookmarkEnd w:id="25"/>
-    <w:bookmarkStart w:id="44" w:name="sobre-los-diagnósticos-ir-arriba"/>
+    <w:bookmarkEnd w:id="33"/>
+    <w:bookmarkEnd w:id="34"/>
+    <w:bookmarkStart w:id="53" w:name="sobre-los-diagnósticos-ir-arriba"/>
     <w:p>
       <w:pPr>
         <w:pStyle w:val="Heading1"/>
@@ -1916,7 +2125,7 @@
         </w:r>
       </w:hyperlink>
     </w:p>
-    <w:bookmarkStart w:id="29" w:name="vías-de-autodiagnosticarse-ir-arriba"/>
+    <w:bookmarkStart w:id="38" w:name="vías-de-autodiagnosticarse-ir-arriba"/>
     <w:p>
       <w:pPr>
         <w:pStyle w:val="Heading2"/>
@@ -1958,7 +2167,7 @@
         <w:t xml:space="preserve">impostor son complicadas de navegar. Hay varias vías:</w:t>
       </w:r>
     </w:p>
-    <w:bookmarkStart w:id="26" w:name="X849a555ca1065aa4733e11a0ed16fc15dcf66bf"/>
+    <w:bookmarkStart w:id="35" w:name="X849a555ca1065aa4733e11a0ed16fc15dcf66bf"/>
     <w:p>
       <w:pPr>
         <w:pStyle w:val="Heading3"/>
@@ -2263,8 +2472,8 @@
         <w:t xml:space="preserve">a los procesos de diagnóstico "oficial".</w:t>
       </w:r>
     </w:p>
-    <w:bookmarkEnd w:id="26"/>
-    <w:bookmarkStart w:id="27" w:name="X3edd08169edba59d0b859b470b0e506e6db0da0"/>
+    <w:bookmarkEnd w:id="35"/>
+    <w:bookmarkStart w:id="36" w:name="X3edd08169edba59d0b859b470b0e506e6db0da0"/>
     <w:p>
       <w:pPr>
         <w:pStyle w:val="Heading3"/>
@@ -2492,8 +2701,8 @@
         <w:t xml:space="preserve">La autoestimulación ("stimming") y sus diferentes formas</w:t>
       </w:r>
     </w:p>
-    <w:bookmarkEnd w:id="27"/>
-    <w:bookmarkStart w:id="28" w:name="X8e0b90d71de484952a209d642bde07390e278fb"/>
+    <w:bookmarkEnd w:id="36"/>
+    <w:bookmarkStart w:id="37" w:name="X8e0b90d71de484952a209d642bde07390e278fb"/>
     <w:p>
       <w:pPr>
         <w:pStyle w:val="Heading3"/>
@@ -2556,9 +2765,9 @@
         </w:pict>
       </w:r>
     </w:p>
-    <w:bookmarkEnd w:id="28"/>
-    <w:bookmarkEnd w:id="29"/>
-    <w:bookmarkStart w:id="43" w:name="X4911d617384899921de754606d7a1e5b9fc2e07"/>
+    <w:bookmarkEnd w:id="37"/>
+    <w:bookmarkEnd w:id="38"/>
+    <w:bookmarkStart w:id="52" w:name="X4911d617384899921de754606d7a1e5b9fc2e07"/>
     <w:p>
       <w:pPr>
         <w:pStyle w:val="Heading2"/>
@@ -2810,7 +3019,7 @@
         <w:t xml:space="preserve">El autodiagnóstico es válido para considerarse autista sin necesidad de profesionales.</w:t>
       </w:r>
     </w:p>
-    <w:bookmarkStart w:id="30" w:name="Xd07f1716756214ea77f74b35433f21b4c557bea"/>
+    <w:bookmarkStart w:id="39" w:name="Xd07f1716756214ea77f74b35433f21b4c557bea"/>
     <w:p>
       <w:pPr>
         <w:pStyle w:val="Heading3"/>
@@ -3509,8 +3718,8 @@
         <w:t xml:space="preserve">en el proceso de diagnóstico por los puntos anteriores.</w:t>
       </w:r>
     </w:p>
-    <w:bookmarkEnd w:id="30"/>
-    <w:bookmarkStart w:id="31" w:name="X63d21e35fa0ebaf1a8f5fafaab83c0e7b1ce636"/>
+    <w:bookmarkEnd w:id="39"/>
+    <w:bookmarkStart w:id="40" w:name="X63d21e35fa0ebaf1a8f5fafaab83c0e7b1ce636"/>
     <w:p>
       <w:pPr>
         <w:pStyle w:val="Heading3"/>
@@ -3845,8 +4054,8 @@
         <w:t xml:space="preserve">pasada de sus hijes.</w:t>
       </w:r>
     </w:p>
-    <w:bookmarkEnd w:id="31"/>
-    <w:bookmarkStart w:id="33" w:name="X58e6b15d0124c470137062ac0d9514819d68fed"/>
+    <w:bookmarkEnd w:id="40"/>
+    <w:bookmarkStart w:id="42" w:name="X58e6b15d0124c470137062ac0d9514819d68fed"/>
     <w:p>
       <w:pPr>
         <w:pStyle w:val="Heading3"/>
@@ -3982,7 +4191,7 @@
       <w:r>
         <w:t xml:space="preserve"> </w:t>
       </w:r>
-      <w:hyperlink r:id="rId32">
+      <w:hyperlink r:id="rId41">
         <w:r>
           <w:rPr>
             <w:rStyle w:val="Hyperlink"/>
@@ -4143,8 +4352,8 @@
         <w:t xml:space="preserve">No se utilizan los métodos correctos que evitar los falsos positivos y negativos.</w:t>
       </w:r>
     </w:p>
-    <w:bookmarkEnd w:id="33"/>
-    <w:bookmarkStart w:id="42" w:name="X267c8cf9a2893ad05214d00b9705d5012856f9f"/>
+    <w:bookmarkEnd w:id="42"/>
+    <w:bookmarkStart w:id="51" w:name="X267c8cf9a2893ad05214d00b9705d5012856f9f"/>
     <w:p>
       <w:pPr>
         <w:pStyle w:val="Heading3"/>
@@ -4254,7 +4463,7 @@
       <w:r>
         <w:t xml:space="preserve"> </w:t>
       </w:r>
-      <w:hyperlink r:id="rId32">
+      <w:hyperlink r:id="rId41">
         <w:r>
           <w:rPr>
             <w:rStyle w:val="Hyperlink"/>
@@ -4573,18 +4782,18 @@
           <wp:inline>
             <wp:extent cx="5334000" cy="5334000"/>
             <wp:effectExtent b="0" l="0" r="0" t="0"/>
-            <wp:docPr descr="" title="" id="35" name="Picture"/>
+            <wp:docPr descr="" title="" id="44" name="Picture"/>
             <a:graphic>
               <a:graphicData uri="http://schemas.openxmlformats.org/drawingml/2006/picture">
                 <pic:pic>
                   <pic:nvPicPr>
-                    <pic:cNvPr descr="assets/guia-de-autodiagnóstico/espectro-autista-no-lineal.jpeg" id="36" name="Picture"/>
+                    <pic:cNvPr descr="assets/guia-de-autodiagnóstico/espectro-autista-no-lineal.jpeg" id="45" name="Picture"/>
                     <pic:cNvPicPr>
                       <a:picLocks noChangeArrowheads="1" noChangeAspect="1"/>
                     </pic:cNvPicPr>
                   </pic:nvPicPr>
                   <pic:blipFill>
-                    <a:blip r:embed="rId34"/>
+                    <a:blip r:embed="rId43"/>
                     <a:stretch>
                       <a:fillRect/>
                     </a:stretch>
@@ -4611,7 +4820,7 @@
         </w:drawing>
       </w:r>
     </w:p>
-    <w:bookmarkStart w:id="41" w:name="imagen-1"/>
+    <w:bookmarkStart w:id="50" w:name="imagen-1"/>
     <w:p>
       <w:pPr>
         <w:pStyle w:val="Heading4"/>
@@ -4630,7 +4839,7 @@
       <w:r>
         <w:t xml:space="preserve"> </w:t>
       </w:r>
-      <w:hyperlink r:id="rId37">
+      <w:hyperlink r:id="rId46">
         <w:r>
           <w:rPr>
             <w:rStyle w:val="Hyperlink"/>
@@ -4647,7 +4856,7 @@
       <w:r>
         <w:t xml:space="preserve"> </w:t>
       </w:r>
-      <w:hyperlink r:id="rId38">
+      <w:hyperlink r:id="rId47">
         <w:r>
           <w:rPr>
             <w:rStyle w:val="Hyperlink"/>
@@ -4664,7 +4873,7 @@
       <w:r>
         <w:t xml:space="preserve"> </w:t>
       </w:r>
-      <w:hyperlink r:id="rId39">
+      <w:hyperlink r:id="rId48">
         <w:r>
           <w:rPr>
             <w:rStyle w:val="Hyperlink"/>
@@ -4681,7 +4890,7 @@
       <w:r>
         <w:t xml:space="preserve"> </w:t>
       </w:r>
-      <w:hyperlink r:id="rId40">
+      <w:hyperlink r:id="rId49">
         <w:r>
           <w:rPr>
             <w:rStyle w:val="Hyperlink"/>
@@ -4690,11 +4899,11 @@
         </w:r>
       </w:hyperlink>
     </w:p>
-    <w:bookmarkEnd w:id="41"/>
-    <w:bookmarkEnd w:id="42"/>
-    <w:bookmarkEnd w:id="43"/>
-    <w:bookmarkEnd w:id="44"/>
-    <w:bookmarkStart w:id="52" w:name="Xfa18ec59e8e48e17ab6f31c3c2bc122a72cd643"/>
+    <w:bookmarkEnd w:id="50"/>
+    <w:bookmarkEnd w:id="51"/>
+    <w:bookmarkEnd w:id="52"/>
+    <w:bookmarkEnd w:id="53"/>
+    <w:bookmarkStart w:id="61" w:name="Xfa18ec59e8e48e17ab6f31c3c2bc122a72cd643"/>
     <w:p>
       <w:pPr>
         <w:pStyle w:val="Heading1"/>
@@ -4801,7 +5010,7 @@
         <w:t xml:space="preserve">para poder explicar tus dinámicas personales.</w:t>
       </w:r>
     </w:p>
-    <w:bookmarkStart w:id="45" w:name="X171e2f64baf4b3ce9fbac9f1d9a8be4044aae8f"/>
+    <w:bookmarkStart w:id="54" w:name="X171e2f64baf4b3ce9fbac9f1d9a8be4044aae8f"/>
     <w:p>
       <w:pPr>
         <w:pStyle w:val="Heading2"/>
@@ -5162,8 +5371,8 @@
         <w:t xml:space="preserve">"La forma de relacionarme con gente neurotípica es hostil para mi y poco accesible. Aparte, se me hace difícil estar en espacios como discotecas y bares."</w:t>
       </w:r>
     </w:p>
-    <w:bookmarkEnd w:id="45"/>
-    <w:bookmarkStart w:id="46" w:name="como-evaluar-nuestros-rasgos"/>
+    <w:bookmarkEnd w:id="54"/>
+    <w:bookmarkStart w:id="55" w:name="como-evaluar-nuestros-rasgos"/>
     <w:p>
       <w:pPr>
         <w:pStyle w:val="Heading2"/>
@@ -5293,8 +5502,8 @@
         <w:t xml:space="preserve">autistas, nuestras observaciones deberían ser considerados válidas para poder considerarse autista.</w:t>
       </w:r>
     </w:p>
-    <w:bookmarkEnd w:id="46"/>
-    <w:bookmarkStart w:id="47" w:name="X48ce80523c5a09bd8ab3fed010854d9a819a698"/>
+    <w:bookmarkEnd w:id="55"/>
+    <w:bookmarkStart w:id="56" w:name="X48ce80523c5a09bd8ab3fed010854d9a819a698"/>
     <w:p>
       <w:pPr>
         <w:pStyle w:val="Heading2"/>
@@ -5368,8 +5577,8 @@
         <w:t xml:space="preserve">información falsa.</w:t>
       </w:r>
     </w:p>
-    <w:bookmarkEnd w:id="47"/>
-    <w:bookmarkStart w:id="51" w:name="X1f7e98f65ad86104a53eb3513e27fef2457c0b3"/>
+    <w:bookmarkEnd w:id="56"/>
+    <w:bookmarkStart w:id="60" w:name="X1f7e98f65ad86104a53eb3513e27fef2457c0b3"/>
     <w:p>
       <w:pPr>
         <w:pStyle w:val="Heading2"/>
@@ -5508,18 +5717,18 @@
           <wp:inline>
             <wp:extent cx="5334000" cy="3875484"/>
             <wp:effectExtent b="0" l="0" r="0" t="0"/>
-            <wp:docPr descr="The autistic spectrum" title="" id="49" name="Picture"/>
+            <wp:docPr descr="The autistic spectrum" title="" id="58" name="Picture"/>
             <a:graphic>
               <a:graphicData uri="http://schemas.openxmlformats.org/drawingml/2006/picture">
                 <pic:pic>
                   <pic:nvPicPr>
-                    <pic:cNvPr descr="assets/guia-de-autodiagnóstico/the-autism-spectrum.png" id="50" name="Picture"/>
+                    <pic:cNvPr descr="assets/guia-de-autodiagnóstico/the-autism-spectrum.png" id="59" name="Picture"/>
                     <pic:cNvPicPr>
                       <a:picLocks noChangeArrowheads="1" noChangeAspect="1"/>
                     </pic:cNvPicPr>
                   </pic:nvPicPr>
                   <pic:blipFill>
-                    <a:blip r:embed="rId48"/>
+                    <a:blip r:embed="rId57"/>
                     <a:stretch>
                       <a:fillRect/>
                     </a:stretch>
@@ -5553,9 +5762,9 @@
         </w:pict>
       </w:r>
     </w:p>
-    <w:bookmarkEnd w:id="51"/>
-    <w:bookmarkEnd w:id="52"/>
-    <w:bookmarkStart w:id="88" w:name="apartados-ir-arriba"/>
+    <w:bookmarkEnd w:id="60"/>
+    <w:bookmarkEnd w:id="61"/>
+    <w:bookmarkStart w:id="99" w:name="apartados-ir-arriba"/>
     <w:p>
       <w:pPr>
         <w:pStyle w:val="Heading1"/>
@@ -5579,7 +5788,7 @@
         </w:r>
       </w:hyperlink>
     </w:p>
-    <w:bookmarkStart w:id="67" w:name="X7c929abc82ddd4b9425817a3b0ebdcaa7a2a7a8"/>
+    <w:bookmarkStart w:id="76" w:name="X7c929abc82ddd4b9425817a3b0ebdcaa7a2a7a8"/>
     <w:p>
       <w:pPr>
         <w:pStyle w:val="Heading2"/>
@@ -5640,7 +5849,7 @@
         </w:pict>
       </w:r>
     </w:p>
-    <w:bookmarkStart w:id="60" w:name="X7fe502390a8b060bd4390c1d553f5044cfd3e8f"/>
+    <w:bookmarkStart w:id="69" w:name="X7fe502390a8b060bd4390c1d553f5044cfd3e8f"/>
     <w:p>
       <w:pPr>
         <w:pStyle w:val="Heading3"/>
@@ -5680,7 +5889,7 @@
         <w:t xml:space="preserve">¿No suelen entender cómo o por qué sientes?</w:t>
       </w:r>
     </w:p>
-    <w:bookmarkStart w:id="58" w:name="alexitimia"/>
+    <w:bookmarkStart w:id="67" w:name="alexitimia"/>
     <w:p>
       <w:pPr>
         <w:pStyle w:val="Heading4"/>
@@ -6005,7 +6214,7 @@
         <w:t xml:space="preserve">hacia mí.</w:t>
       </w:r>
     </w:p>
-    <w:bookmarkStart w:id="53" w:name="causas-de-la-alexitimia"/>
+    <w:bookmarkStart w:id="62" w:name="causas-de-la-alexitimia"/>
     <w:p>
       <w:pPr>
         <w:pStyle w:val="Heading5"/>
@@ -6283,8 +6492,8 @@
         <w:t xml:space="preserve">plazo y que posiblemente nunca se puede quitar del todo.</w:t>
       </w:r>
     </w:p>
-    <w:bookmarkEnd w:id="53"/>
-    <w:bookmarkStart w:id="57" w:name="sistema-interoceptivo"/>
+    <w:bookmarkEnd w:id="62"/>
+    <w:bookmarkStart w:id="66" w:name="sistema-interoceptivo"/>
     <w:p>
       <w:pPr>
         <w:pStyle w:val="Heading5"/>
@@ -6356,18 +6565,18 @@
           <wp:inline>
             <wp:extent cx="5334000" cy="3461046"/>
             <wp:effectExtent b="0" l="0" r="0" t="0"/>
-            <wp:docPr descr="Sistema interoceptivo" title="" id="55" name="Picture"/>
+            <wp:docPr descr="Sistema interoceptivo" title="" id="64" name="Picture"/>
             <a:graphic>
               <a:graphicData uri="http://schemas.openxmlformats.org/drawingml/2006/picture">
                 <pic:pic>
                   <pic:nvPicPr>
-                    <pic:cNvPr descr="assets/guia-de-autodiagnóstico/interocepción.png" id="56" name="Picture"/>
+                    <pic:cNvPr descr="assets/guia-de-autodiagnóstico/interocepción.png" id="65" name="Picture"/>
                     <pic:cNvPicPr>
                       <a:picLocks noChangeArrowheads="1" noChangeAspect="1"/>
                     </pic:cNvPicPr>
                   </pic:nvPicPr>
                   <pic:blipFill>
-                    <a:blip r:embed="rId54"/>
+                    <a:blip r:embed="rId63"/>
                     <a:stretch>
                       <a:fillRect/>
                     </a:stretch>
@@ -6493,9 +6702,9 @@
         </w:pict>
       </w:r>
     </w:p>
-    <w:bookmarkEnd w:id="57"/>
-    <w:bookmarkEnd w:id="58"/>
-    <w:bookmarkStart w:id="59" w:name="sobre-la-empatía-autista"/>
+    <w:bookmarkEnd w:id="66"/>
+    <w:bookmarkEnd w:id="67"/>
+    <w:bookmarkStart w:id="68" w:name="sobre-la-empatía-autista"/>
     <w:p>
       <w:pPr>
         <w:pStyle w:val="Heading4"/>
@@ -7077,9 +7286,9 @@
         </w:pict>
       </w:r>
     </w:p>
-    <w:bookmarkEnd w:id="59"/>
-    <w:bookmarkEnd w:id="60"/>
-    <w:bookmarkStart w:id="64" w:name="comunicación-atípica-ir-arriba"/>
+    <w:bookmarkEnd w:id="68"/>
+    <w:bookmarkEnd w:id="69"/>
+    <w:bookmarkStart w:id="73" w:name="comunicación-atípica-ir-arriba"/>
     <w:p>
       <w:pPr>
         <w:pStyle w:val="Heading3"/>
@@ -7313,7 +7522,7 @@
         <w:t xml:space="preserve">separado en varios tipos de TEL.</w:t>
       </w:r>
     </w:p>
-    <w:bookmarkStart w:id="61" w:name="formas-alternativas-de-comunicarse"/>
+    <w:bookmarkStart w:id="70" w:name="formas-alternativas-de-comunicarse"/>
     <w:p>
       <w:pPr>
         <w:pStyle w:val="Heading4"/>
@@ -7438,8 +7647,8 @@
         <w:t xml:space="preserve">Agresiones</w:t>
       </w:r>
     </w:p>
-    <w:bookmarkEnd w:id="61"/>
-    <w:bookmarkStart w:id="62" w:name="comunicación-verbal-ir-arriba"/>
+    <w:bookmarkEnd w:id="70"/>
+    <w:bookmarkStart w:id="71" w:name="comunicación-verbal-ir-arriba"/>
     <w:p>
       <w:pPr>
         <w:pStyle w:val="Heading4"/>
@@ -7576,8 +7785,8 @@
         <w:t xml:space="preserve">Problemas para procesar correctamente sonidos/fonética</w:t>
       </w:r>
     </w:p>
-    <w:bookmarkEnd w:id="62"/>
-    <w:bookmarkStart w:id="63" w:name="comunicación-no-verbal-ir-arriba"/>
+    <w:bookmarkEnd w:id="71"/>
+    <w:bookmarkStart w:id="72" w:name="comunicación-no-verbal-ir-arriba"/>
     <w:p>
       <w:pPr>
         <w:pStyle w:val="Heading4"/>
@@ -7833,9 +8042,9 @@
         </w:pict>
       </w:r>
     </w:p>
-    <w:bookmarkEnd w:id="63"/>
-    <w:bookmarkEnd w:id="64"/>
-    <w:bookmarkStart w:id="65" w:name="Xaa4581f0353bc37a67128dcead770bc4e3688f5"/>
+    <w:bookmarkEnd w:id="72"/>
+    <w:bookmarkEnd w:id="73"/>
+    <w:bookmarkStart w:id="74" w:name="Xaa4581f0353bc37a67128dcead770bc4e3688f5"/>
     <w:p>
       <w:pPr>
         <w:pStyle w:val="Heading3"/>
@@ -8314,8 +8523,8 @@
         </w:pict>
       </w:r>
     </w:p>
-    <w:bookmarkEnd w:id="65"/>
-    <w:bookmarkStart w:id="66" w:name="X319c51e613ea8b3eecaa40d5f3ed1e668674d31"/>
+    <w:bookmarkEnd w:id="74"/>
+    <w:bookmarkStart w:id="75" w:name="X319c51e613ea8b3eecaa40d5f3ed1e668674d31"/>
     <w:p>
       <w:pPr>
         <w:pStyle w:val="Heading3"/>
@@ -8556,9 +8765,9 @@
         </w:pict>
       </w:r>
     </w:p>
-    <w:bookmarkEnd w:id="66"/>
-    <w:bookmarkEnd w:id="67"/>
-    <w:bookmarkStart w:id="84" w:name="Xb01ab421ce5804c0864bba04714a8923cfc28c1"/>
+    <w:bookmarkEnd w:id="75"/>
+    <w:bookmarkEnd w:id="76"/>
+    <w:bookmarkStart w:id="93" w:name="Xb01ab421ce5804c0864bba04714a8923cfc28c1"/>
     <w:p>
       <w:pPr>
         <w:pStyle w:val="Heading2"/>
@@ -8586,7 +8795,7 @@
         <w:t xml:space="preserve">Relacionarse con une misme</w:t>
       </w:r>
     </w:p>
-    <w:bookmarkStart w:id="68" w:name="autoestimulación--stimming-ir-arriba"/>
+    <w:bookmarkStart w:id="77" w:name="autoestimulación--stimming-ir-arriba"/>
     <w:p>
       <w:pPr>
         <w:pStyle w:val="Heading3"/>
@@ -8724,8 +8933,8 @@
         </w:pict>
       </w:r>
     </w:p>
-    <w:bookmarkEnd w:id="68"/>
-    <w:bookmarkStart w:id="69" w:name="X902192da5419146c7725f86105dd8159f451301"/>
+    <w:bookmarkEnd w:id="77"/>
+    <w:bookmarkStart w:id="78" w:name="X902192da5419146c7725f86105dd8159f451301"/>
     <w:p>
       <w:pPr>
         <w:pStyle w:val="Heading3"/>
@@ -9141,8 +9350,8 @@
         </w:pict>
       </w:r>
     </w:p>
-    <w:bookmarkEnd w:id="69"/>
-    <w:bookmarkStart w:id="70" w:name="ecolalias-ir-arriba"/>
+    <w:bookmarkEnd w:id="78"/>
+    <w:bookmarkStart w:id="79" w:name="ecolalias-ir-arriba"/>
     <w:p>
       <w:pPr>
         <w:pStyle w:val="Heading3"/>
@@ -9534,8 +9743,8 @@
         </w:pict>
       </w:r>
     </w:p>
-    <w:bookmarkEnd w:id="70"/>
-    <w:bookmarkStart w:id="73" w:name="intereses-especiales-ir-arriba"/>
+    <w:bookmarkEnd w:id="79"/>
+    <w:bookmarkStart w:id="82" w:name="intereses-especiales-ir-arriba"/>
     <w:p>
       <w:pPr>
         <w:pStyle w:val="Heading3"/>
@@ -9623,7 +9832,7 @@
         <w:t xml:space="preserve">podemos hacer grandes aportes a raíz de esta capacidad).</w:t>
       </w:r>
     </w:p>
-    <w:bookmarkStart w:id="71" w:name="como-pueden-ser-mis-intereses-especiales"/>
+    <w:bookmarkStart w:id="80" w:name="como-pueden-ser-mis-intereses-especiales"/>
     <w:p>
       <w:pPr>
         <w:pStyle w:val="Heading4"/>
@@ -9780,8 +9989,8 @@
         <w:t xml:space="preserve">nos llaman obsesives.</w:t>
       </w:r>
     </w:p>
-    <w:bookmarkEnd w:id="71"/>
-    <w:bookmarkStart w:id="72" w:name="como-analizar-tus-intereses-especiales"/>
+    <w:bookmarkEnd w:id="80"/>
+    <w:bookmarkStart w:id="81" w:name="como-analizar-tus-intereses-especiales"/>
     <w:p>
       <w:pPr>
         <w:pStyle w:val="Heading4"/>
@@ -10017,9 +10226,9 @@
         </w:pict>
       </w:r>
     </w:p>
-    <w:bookmarkEnd w:id="72"/>
-    <w:bookmarkEnd w:id="73"/>
-    <w:bookmarkStart w:id="75" w:name="compulsiones-y-tocs-ir-arriba"/>
+    <w:bookmarkEnd w:id="81"/>
+    <w:bookmarkEnd w:id="82"/>
+    <w:bookmarkStart w:id="84" w:name="compulsiones-y-tocs-ir-arriba"/>
     <w:p>
       <w:pPr>
         <w:pStyle w:val="Heading3"/>
@@ -10172,7 +10381,7 @@
         <w:t xml:space="preserve">situaciones conflictivas.</w:t>
       </w:r>
     </w:p>
-    <w:bookmarkStart w:id="74" w:name="conclusión-sobre-tocs-y-compulsiones"/>
+    <w:bookmarkStart w:id="83" w:name="conclusión-sobre-tocs-y-compulsiones"/>
     <w:p>
       <w:pPr>
         <w:pStyle w:val="Heading4"/>
@@ -10252,9 +10461,9 @@
         </w:pict>
       </w:r>
     </w:p>
-    <w:bookmarkEnd w:id="74"/>
-    <w:bookmarkEnd w:id="75"/>
-    <w:bookmarkStart w:id="80" w:name="sensorialidad-atípica-ir-arriba"/>
+    <w:bookmarkEnd w:id="83"/>
+    <w:bookmarkEnd w:id="84"/>
+    <w:bookmarkStart w:id="89" w:name="sensorialidad-atípica-ir-arriba"/>
     <w:p>
       <w:pPr>
         <w:pStyle w:val="Heading3"/>
@@ -10310,7 +10519,7 @@
         <w:t xml:space="preserve">maneras, tanto de forma mas intensa, menos o diferente.</w:t>
       </w:r>
     </w:p>
-    <w:bookmarkStart w:id="76" w:name="términos-importantes"/>
+    <w:bookmarkStart w:id="85" w:name="términos-importantes"/>
     <w:p>
       <w:pPr>
         <w:pStyle w:val="Heading4"/>
@@ -10447,8 +10656,8 @@
         <w:t xml:space="preserve">: No tener (muchas) cosquillas. No sentir dolor en ciertos casos.</w:t>
       </w:r>
     </w:p>
-    <w:bookmarkEnd w:id="76"/>
-    <w:bookmarkStart w:id="78" w:name="como-descubrir-tus-hipersensibilidades"/>
+    <w:bookmarkEnd w:id="85"/>
+    <w:bookmarkStart w:id="87" w:name="como-descubrir-tus-hipersensibilidades"/>
     <w:p>
       <w:pPr>
         <w:pStyle w:val="Heading4"/>
@@ -10689,7 +10898,7 @@
       <w:r>
         <w:t xml:space="preserve"> </w:t>
       </w:r>
-      <w:hyperlink r:id="rId77">
+      <w:hyperlink r:id="rId86">
         <w:r>
           <w:rPr>
             <w:rStyle w:val="Hyperlink"/>
@@ -10750,8 +10959,8 @@
         <w:t xml:space="preserve">todas nuestras articulaciones.</w:t>
       </w:r>
     </w:p>
-    <w:bookmarkEnd w:id="78"/>
-    <w:bookmarkStart w:id="79" w:name="otras-cosas-relevantes-a-tener-en-cuenta"/>
+    <w:bookmarkEnd w:id="87"/>
+    <w:bookmarkStart w:id="88" w:name="otras-cosas-relevantes-a-tener-en-cuenta"/>
     <w:p>
       <w:pPr>
         <w:pStyle w:val="Heading4"/>
@@ -11041,9 +11250,9 @@
         </w:pict>
       </w:r>
     </w:p>
-    <w:bookmarkEnd w:id="79"/>
-    <w:bookmarkEnd w:id="80"/>
-    <w:bookmarkStart w:id="81" w:name="X18e739acd111ae337bdf3c37c24faaf1e79ea5a"/>
+    <w:bookmarkEnd w:id="88"/>
+    <w:bookmarkEnd w:id="89"/>
+    <w:bookmarkStart w:id="90" w:name="X18e739acd111ae337bdf3c37c24faaf1e79ea5a"/>
     <w:p>
       <w:pPr>
         <w:pStyle w:val="Heading3"/>
@@ -11269,8 +11478,8 @@
         </w:pict>
       </w:r>
     </w:p>
-    <w:bookmarkEnd w:id="81"/>
-    <w:bookmarkStart w:id="82" w:name="X5f442be994d792f31d1f5d181e37124ddc62993"/>
+    <w:bookmarkEnd w:id="90"/>
+    <w:bookmarkStart w:id="91" w:name="X5f442be994d792f31d1f5d181e37124ddc62993"/>
     <w:p>
       <w:pPr>
         <w:pStyle w:val="Heading3"/>
@@ -11460,8 +11669,8 @@
         </w:pict>
       </w:r>
     </w:p>
-    <w:bookmarkEnd w:id="82"/>
-    <w:bookmarkStart w:id="83" w:name="enmascaramientomasking-ir-arriba"/>
+    <w:bookmarkEnd w:id="91"/>
+    <w:bookmarkStart w:id="92" w:name="enmascaramientomasking-ir-arriba"/>
     <w:p>
       <w:pPr>
         <w:pStyle w:val="Heading3"/>
@@ -11573,9 +11782,9 @@
         </w:pict>
       </w:r>
     </w:p>
-    <w:bookmarkEnd w:id="83"/>
-    <w:bookmarkEnd w:id="84"/>
-    <w:bookmarkStart w:id="85" w:name="X477cb534bc74c31e0b9c79fdc066761b9213b08"/>
+    <w:bookmarkEnd w:id="92"/>
+    <w:bookmarkEnd w:id="93"/>
+    <w:bookmarkStart w:id="94" w:name="X477cb534bc74c31e0b9c79fdc066761b9213b08"/>
     <w:p>
       <w:pPr>
         <w:pStyle w:val="Heading2"/>
@@ -11741,8 +11950,8 @@
         </w:pict>
       </w:r>
     </w:p>
-    <w:bookmarkEnd w:id="85"/>
-    <w:bookmarkStart w:id="86" w:name="efectos-en-la-vida-diaria-ir-arriba"/>
+    <w:bookmarkEnd w:id="94"/>
+    <w:bookmarkStart w:id="95" w:name="efectos-en-la-vida-diaria-ir-arriba"/>
     <w:p>
       <w:pPr>
         <w:pStyle w:val="Heading2"/>
@@ -11785,8 +11994,8 @@
         </w:pict>
       </w:r>
     </w:p>
-    <w:bookmarkEnd w:id="86"/>
-    <w:bookmarkStart w:id="87" w:name="otros-ir-arriba"/>
+    <w:bookmarkEnd w:id="95"/>
+    <w:bookmarkStart w:id="98" w:name="otros-ir-arriba"/>
     <w:p>
       <w:pPr>
         <w:pStyle w:val="Heading2"/>
@@ -11829,197 +12038,13 @@
         </w:pict>
       </w:r>
     </w:p>
-    <w:bookmarkEnd w:id="87"/>
-    <w:bookmarkEnd w:id="88"/>
-    <w:bookmarkStart w:id="99" w:name="descargas-ir-arriba"/>
-    <w:p>
-      <w:pPr>
-        <w:pStyle w:val="Heading1"/>
-      </w:pPr>
-      <w:r>
-        <w:t xml:space="preserve">Descargas</w:t>
-      </w:r>
-      <w:r>
-        <w:t xml:space="preserve"> </w:t>
-      </w:r>
-      <w:hyperlink w:anchor="tabla-de-contenidos">
-        <w:r>
-          <w:rPr>
-            <w:rStyle w:val="Hyperlink"/>
-          </w:rPr>
-          <w:t xml:space="preserve">[Ir arriba]</w:t>
-        </w:r>
-      </w:hyperlink>
-    </w:p>
-    <w:bookmarkStart w:id="93" w:name="guía-de-autodiagnóstico-ir-arriba"/>
-    <w:p>
-      <w:pPr>
-        <w:pStyle w:val="Heading2"/>
-      </w:pPr>
-      <w:r>
-        <w:t xml:space="preserve">Guía de autodiagnóstico</w:t>
-      </w:r>
-      <w:r>
-        <w:t xml:space="preserve"> </w:t>
-      </w:r>
-      <w:hyperlink w:anchor="tabla-de-contenidos">
-        <w:r>
-          <w:rPr>
-            <w:rStyle w:val="Hyperlink"/>
-          </w:rPr>
-          <w:t xml:space="preserve">[Ir arriba]</w:t>
-        </w:r>
-      </w:hyperlink>
-    </w:p>
-    <w:p>
-      <w:pPr>
-        <w:pStyle w:val="FirstParagraph"/>
-      </w:pPr>
-      <w:r>
-        <w:t xml:space="preserve">| - | - | - | - | - |</w:t>
-      </w:r>
-      <w:r>
-        <w:t xml:space="preserve"> </w:t>
-      </w:r>
-      <w:r>
-        <w:t xml:space="preserve">|</w:t>
-      </w:r>
-      <w:r>
-        <w:t xml:space="preserve"> </w:t>
-      </w:r>
-      <w:hyperlink r:id="rId89">
-        <w:r>
-          <w:rPr>
-            <w:rStyle w:val="Hyperlink"/>
-          </w:rPr>
-          <w:t xml:space="preserve">PDF</w:t>
-        </w:r>
-      </w:hyperlink>
-      <w:r>
-        <w:t xml:space="preserve"> </w:t>
-      </w:r>
-      <w:r>
-        <w:t xml:space="preserve">|</w:t>
-      </w:r>
-      <w:r>
-        <w:t xml:space="preserve"> </w:t>
-      </w:r>
-      <w:hyperlink r:id="rId90">
-        <w:r>
-          <w:rPr>
-            <w:rStyle w:val="Hyperlink"/>
-          </w:rPr>
-          <w:t xml:space="preserve">DOCX</w:t>
-        </w:r>
-      </w:hyperlink>
-      <w:r>
-        <w:t xml:space="preserve"> </w:t>
-      </w:r>
-      <w:r>
-        <w:t xml:space="preserve">|</w:t>
-      </w:r>
-      <w:r>
-        <w:t xml:space="preserve"> </w:t>
-      </w:r>
-      <w:hyperlink r:id="rId91">
-        <w:r>
-          <w:rPr>
-            <w:rStyle w:val="Hyperlink"/>
-          </w:rPr>
-          <w:t xml:space="preserve">EPUB</w:t>
-        </w:r>
-      </w:hyperlink>
-      <w:r>
-        <w:t xml:space="preserve"> </w:t>
-      </w:r>
-      <w:r>
-        <w:t xml:space="preserve">|</w:t>
-      </w:r>
-      <w:r>
-        <w:t xml:space="preserve"> </w:t>
-      </w:r>
-      <w:hyperlink r:id="rId92">
-        <w:r>
-          <w:rPr>
-            <w:rStyle w:val="Hyperlink"/>
-          </w:rPr>
-          <w:t xml:space="preserve">TXT</w:t>
-        </w:r>
-      </w:hyperlink>
-      <w:r>
-        <w:t xml:space="preserve">|</w:t>
-      </w:r>
-    </w:p>
-    <w:bookmarkEnd w:id="93"/>
-    <w:bookmarkStart w:id="98" w:name="X397640cef8f83d39cdf82df0ba608a667ab9983"/>
-    <w:p>
-      <w:pPr>
-        <w:pStyle w:val="Heading2"/>
-      </w:pPr>
-      <w:r>
-        <w:t xml:space="preserve">Plantillas rellenables para documentación de rasgos</w:t>
-      </w:r>
-      <w:r>
-        <w:t xml:space="preserve"> </w:t>
-      </w:r>
-      <w:hyperlink w:anchor="tabla-de-contenidos">
-        <w:r>
-          <w:rPr>
-            <w:rStyle w:val="Hyperlink"/>
-          </w:rPr>
-          <w:t xml:space="preserve">[Ir arriba]</w:t>
-        </w:r>
-      </w:hyperlink>
-    </w:p>
-    <w:p>
-      <w:pPr>
-        <w:pStyle w:val="FirstParagraph"/>
-      </w:pPr>
-      <w:r>
-        <w:t xml:space="preserve">Estas plantillas sirven para documentar los rasgos autistas/no normativos.</w:t>
-      </w:r>
-    </w:p>
-    <w:p>
-      <w:pPr>
-        <w:numPr>
-          <w:ilvl w:val="0"/>
-          <w:numId w:val="1067"/>
-        </w:numPr>
-        <w:pStyle w:val="Compact"/>
-      </w:pPr>
-      <w:hyperlink r:id="rId94">
-        <w:r>
-          <w:rPr>
-            <w:rStyle w:val="Hyperlink"/>
-          </w:rPr>
-          <w:t xml:space="preserve">Plantilla en formato Texto (.txt)</w:t>
-        </w:r>
-      </w:hyperlink>
-    </w:p>
-    <w:p>
-      <w:pPr>
-        <w:numPr>
-          <w:ilvl w:val="0"/>
-          <w:numId w:val="1067"/>
-        </w:numPr>
-        <w:pStyle w:val="Compact"/>
-      </w:pPr>
-      <w:hyperlink r:id="rId95">
-        <w:r>
-          <w:rPr>
-            <w:rStyle w:val="Hyperlink"/>
-          </w:rPr>
-          <w:t xml:space="preserve">Plantilla en formato Word (.docx)</w:t>
-        </w:r>
-      </w:hyperlink>
-    </w:p>
-    <w:bookmarkStart w:id="97" w:name="X59f479d9e3156f14a77c57e527347c3eff5e039"/>
+    <w:bookmarkStart w:id="97" w:name="X11dfc312e701e872336f821fb557b30f34c20e2"/>
     <w:p>
       <w:pPr>
         <w:pStyle w:val="Heading3"/>
       </w:pPr>
       <w:r>
-        <w:t xml:space="preserve">Plantilla lista para copiar y pegar</w:t>
+        <w:t xml:space="preserve">Plantilla de rasgos para copia pega</w:t>
       </w:r>
       <w:r>
         <w:t xml:space="preserve"> </w:t>
@@ -13199,9 +13224,6 @@
     <w:abstractNumId w:val="991"/>
   </w:num>
   <w:num w:numId="1066">
-    <w:abstractNumId w:val="991"/>
-  </w:num>
-  <w:num w:numId="1067">
     <w:abstractNumId w:val="991"/>
   </w:num>
 </w:numbering>

</xml_diff>

<commit_message>
Muchas mejoras en la guia y el formateo
</commit_message>
<xml_diff>
--- a/docs/downloads/guia-de-autodiagnóstico/guia-de-autodiagnóstico.docx
+++ b/docs/downloads/guia-de-autodiagnóstico/guia-de-autodiagnóstico.docx
@@ -1407,7 +1407,7 @@
         <w:pStyle w:val="FirstParagraph"/>
       </w:pPr>
       <w:r>
-        <w:t xml:space="preserve">Somos un colectivo con un 80-96% de paro y que no puede permitirse perder más autonomía por el alto grado de intromisión, capacitismo y maltrato que existe por parte del sistema capitalista y sus instituciones (familias, editoriales, profesionales de la mente, gobiernos, alistas</w:t>
+        <w:t xml:space="preserve">Somos un colectivo con una tasa 80-96% de desempleo y que no puede permitirse perder más autonomía por el alto grado de intromisión, capacitismo y maltrato que existe por parte del sistema capitalista y sus instituciones (familias, editoriales, profesionales de la mente, gobiernos, alistas</w:t>
       </w:r>
       <w:r>
         <w:t xml:space="preserve"> </w:t>
@@ -9314,7 +9314,16 @@
         <w:rPr>
           <w:rStyle w:val="VerbatimChar"/>
         </w:rPr>
-        <w:t xml:space="preserve">— Pues hoy fui al trabajo, mi jefe me gritó, acabé muy tarde y estoy muy cansade. En fin, día de mierda.</w:t>
+        <w:t xml:space="preserve">— Pues hoy fui al trabajo, mi jefe me gritó, acabé muy tarde y estoy muy cansade. </w:t>
+      </w:r>
+      <w:r>
+        <w:br/>
+      </w:r>
+      <w:r>
+        <w:rPr>
+          <w:rStyle w:val="VerbatimChar"/>
+        </w:rPr>
+        <w:t xml:space="preserve">  En fin, día de mierda.</w:t>
       </w:r>
       <w:r>
         <w:br/>
@@ -12231,6 +12240,560 @@
       </w:hyperlink>
     </w:p>
     <w:p>
+      <w:pPr>
+        <w:pStyle w:val="SourceCode"/>
+      </w:pPr>
+      <w:r>
+        <w:rPr>
+          <w:rStyle w:val="VerbatimChar"/>
+        </w:rPr>
+        <w:t xml:space="preserve">1.  👥 Socialización y comunicación atípica</w:t>
+      </w:r>
+      <w:r>
+        <w:br/>
+      </w:r>
+      <w:r>
+        <w:rPr>
+          <w:rStyle w:val="VerbatimChar"/>
+        </w:rPr>
+        <w:t xml:space="preserve">-----------------------------------------------------------</w:t>
+      </w:r>
+      <w:r>
+        <w:br/>
+      </w:r>
+      <w:r>
+        <w:rPr>
+          <w:rStyle w:val="VerbatimChar"/>
+        </w:rPr>
+        <w:t xml:space="preserve">    1.  🫂 Reciprocidad socio-emocional, empatía y alexitimia</w:t>
+      </w:r>
+      <w:r>
+        <w:br/>
+      </w:r>
+      <w:r>
+        <w:rPr>
+          <w:rStyle w:val="VerbatimChar"/>
+        </w:rPr>
+        <w:t xml:space="preserve">    * * * * * * * * * * PRINCIPIO * * * * * * * * * *              </w:t>
+      </w:r>
+      <w:r>
+        <w:br/>
+      </w:r>
+      <w:r>
+        <w:br/>
+      </w:r>
+      <w:r>
+        <w:rPr>
+          <w:rStyle w:val="VerbatimChar"/>
+        </w:rPr>
+        <w:t xml:space="preserve">    * * * * * * * * * *   FINAL   * * * * * * * * * *              </w:t>
+      </w:r>
+      <w:r>
+        <w:br/>
+      </w:r>
+      <w:r>
+        <w:rPr>
+          <w:rStyle w:val="VerbatimChar"/>
+        </w:rPr>
+        <w:t xml:space="preserve">    2.  🧏 Formas de comunicación no convencionales</w:t>
+      </w:r>
+      <w:r>
+        <w:br/>
+      </w:r>
+      <w:r>
+        <w:rPr>
+          <w:rStyle w:val="VerbatimChar"/>
+        </w:rPr>
+        <w:t xml:space="preserve">    * * * * * * * * * * PRINCIPIO * * * * * * * * * *              </w:t>
+      </w:r>
+      <w:r>
+        <w:br/>
+      </w:r>
+      <w:r>
+        <w:br/>
+      </w:r>
+      <w:r>
+        <w:rPr>
+          <w:rStyle w:val="VerbatimChar"/>
+        </w:rPr>
+        <w:t xml:space="preserve">    * * * * * * * * * *   FINAL   * * * * * * * * * *              </w:t>
+      </w:r>
+      <w:r>
+        <w:br/>
+      </w:r>
+      <w:r>
+        <w:rPr>
+          <w:rStyle w:val="VerbatimChar"/>
+        </w:rPr>
+        <w:t xml:space="preserve">    3.  🗣 Dificultades en las relaciones sociales</w:t>
+      </w:r>
+      <w:r>
+        <w:br/>
+      </w:r>
+      <w:r>
+        <w:rPr>
+          <w:rStyle w:val="VerbatimChar"/>
+        </w:rPr>
+        <w:t xml:space="preserve">    * * * * * * * * * * PRINCIPIO * * * * * * * * * *              </w:t>
+      </w:r>
+      <w:r>
+        <w:br/>
+      </w:r>
+      <w:r>
+        <w:br/>
+      </w:r>
+      <w:r>
+        <w:rPr>
+          <w:rStyle w:val="VerbatimChar"/>
+        </w:rPr>
+        <w:t xml:space="preserve">    * * * * * * * * * *   FINAL   * * * * * * * * * *              </w:t>
+      </w:r>
+      <w:r>
+        <w:br/>
+      </w:r>
+      <w:r>
+        <w:rPr>
+          <w:rStyle w:val="VerbatimChar"/>
+        </w:rPr>
+        <w:t xml:space="preserve">2.  🔁 ♾️ Comportamientos atípicos y actividades restrictivas/repetitivas</w:t>
+      </w:r>
+      <w:r>
+        <w:br/>
+      </w:r>
+      <w:r>
+        <w:rPr>
+          <w:rStyle w:val="VerbatimChar"/>
+        </w:rPr>
+        <w:t xml:space="preserve">-----------------------------------------------------------</w:t>
+      </w:r>
+      <w:r>
+        <w:br/>
+      </w:r>
+      <w:r>
+        <w:rPr>
+          <w:rStyle w:val="VerbatimChar"/>
+        </w:rPr>
+        <w:t xml:space="preserve">    1.  🎮 Autoestimulación / "Stimming"</w:t>
+      </w:r>
+      <w:r>
+        <w:br/>
+      </w:r>
+      <w:r>
+        <w:rPr>
+          <w:rStyle w:val="VerbatimChar"/>
+        </w:rPr>
+        <w:t xml:space="preserve">    * * * * * * * * * * PRINCIPIO * * * * * * * * * *              </w:t>
+      </w:r>
+      <w:r>
+        <w:br/>
+      </w:r>
+      <w:r>
+        <w:br/>
+      </w:r>
+      <w:r>
+        <w:rPr>
+          <w:rStyle w:val="VerbatimChar"/>
+        </w:rPr>
+        <w:t xml:space="preserve">    * * * * * * * * * *   FINAL   * * * * * * * * * *              </w:t>
+      </w:r>
+      <w:r>
+        <w:br/>
+      </w:r>
+      <w:r>
+        <w:rPr>
+          <w:rStyle w:val="VerbatimChar"/>
+        </w:rPr>
+        <w:t xml:space="preserve">    2.  ♾️ Rígidez y patrones de pensamiento</w:t>
+      </w:r>
+      <w:r>
+        <w:br/>
+      </w:r>
+      <w:r>
+        <w:rPr>
+          <w:rStyle w:val="VerbatimChar"/>
+        </w:rPr>
+        <w:t xml:space="preserve">    * * * * * * * * * * PRINCIPIO * * * * * * * * * *              </w:t>
+      </w:r>
+      <w:r>
+        <w:br/>
+      </w:r>
+      <w:r>
+        <w:br/>
+      </w:r>
+      <w:r>
+        <w:rPr>
+          <w:rStyle w:val="VerbatimChar"/>
+        </w:rPr>
+        <w:t xml:space="preserve">    * * * * * * * * * *   FINAL   * * * * * * * * * *              </w:t>
+      </w:r>
+      <w:r>
+        <w:br/>
+      </w:r>
+      <w:r>
+        <w:rPr>
+          <w:rStyle w:val="VerbatimChar"/>
+        </w:rPr>
+        <w:t xml:space="preserve">    3.  🔊 🔁 Ecolalias</w:t>
+      </w:r>
+      <w:r>
+        <w:br/>
+      </w:r>
+      <w:r>
+        <w:rPr>
+          <w:rStyle w:val="VerbatimChar"/>
+        </w:rPr>
+        <w:t xml:space="preserve">    * * * * * * * * * * PRINCIPIO * * * * * * * * * *              </w:t>
+      </w:r>
+      <w:r>
+        <w:br/>
+      </w:r>
+      <w:r>
+        <w:br/>
+      </w:r>
+      <w:r>
+        <w:rPr>
+          <w:rStyle w:val="VerbatimChar"/>
+        </w:rPr>
+        <w:t xml:space="preserve">    * * * * * * * * * *   FINAL   * * * * * * * * * *              </w:t>
+      </w:r>
+      <w:r>
+        <w:br/>
+      </w:r>
+      <w:r>
+        <w:rPr>
+          <w:rStyle w:val="VerbatimChar"/>
+        </w:rPr>
+        <w:t xml:space="preserve">    4.  🦖 Intereses especiales</w:t>
+      </w:r>
+      <w:r>
+        <w:br/>
+      </w:r>
+      <w:r>
+        <w:rPr>
+          <w:rStyle w:val="VerbatimChar"/>
+        </w:rPr>
+        <w:t xml:space="preserve">    * * * * * * * * * * PRINCIPIO * * * * * * * * * *              </w:t>
+      </w:r>
+      <w:r>
+        <w:br/>
+      </w:r>
+      <w:r>
+        <w:br/>
+      </w:r>
+      <w:r>
+        <w:rPr>
+          <w:rStyle w:val="VerbatimChar"/>
+        </w:rPr>
+        <w:t xml:space="preserve">    * * * * * * * * * *   FINAL   * * * * * * * * * *              </w:t>
+      </w:r>
+      <w:r>
+        <w:br/>
+      </w:r>
+      <w:r>
+        <w:rPr>
+          <w:rStyle w:val="VerbatimChar"/>
+        </w:rPr>
+        <w:t xml:space="preserve">    5.  💤🔋 Disfuncionalidad ejecutiva y/o funcionalidad atípica</w:t>
+      </w:r>
+      <w:r>
+        <w:br/>
+      </w:r>
+      <w:r>
+        <w:rPr>
+          <w:rStyle w:val="VerbatimChar"/>
+        </w:rPr>
+        <w:t xml:space="preserve">    * * * * * * * * * * PRINCIPIO * * * * * * * * * *              </w:t>
+      </w:r>
+      <w:r>
+        <w:br/>
+      </w:r>
+      <w:r>
+        <w:br/>
+      </w:r>
+      <w:r>
+        <w:rPr>
+          <w:rStyle w:val="VerbatimChar"/>
+        </w:rPr>
+        <w:t xml:space="preserve">    * * * * * * * * * *   FINAL   * * * * * * * * * *              </w:t>
+      </w:r>
+      <w:r>
+        <w:br/>
+      </w:r>
+      <w:r>
+        <w:rPr>
+          <w:rStyle w:val="VerbatimChar"/>
+        </w:rPr>
+        <w:t xml:space="preserve">    6.  😷😶‍🌫️ Enmascaramiento/"Masking"</w:t>
+      </w:r>
+      <w:r>
+        <w:br/>
+      </w:r>
+      <w:r>
+        <w:rPr>
+          <w:rStyle w:val="VerbatimChar"/>
+        </w:rPr>
+        <w:t xml:space="preserve">    * * * * * * * * * * PRINCIPIO * * * * * * * * * *              </w:t>
+      </w:r>
+      <w:r>
+        <w:br/>
+      </w:r>
+      <w:r>
+        <w:br/>
+      </w:r>
+      <w:r>
+        <w:rPr>
+          <w:rStyle w:val="VerbatimChar"/>
+        </w:rPr>
+        <w:t xml:space="preserve">    * * * * * * * * * *   FINAL   * * * * * * * * * *              </w:t>
+      </w:r>
+      <w:r>
+        <w:br/>
+      </w:r>
+      <w:r>
+        <w:rPr>
+          <w:rStyle w:val="VerbatimChar"/>
+        </w:rPr>
+        <w:t xml:space="preserve">    7.  🔁 Compulsiones y TOCs</w:t>
+      </w:r>
+      <w:r>
+        <w:br/>
+      </w:r>
+      <w:r>
+        <w:rPr>
+          <w:rStyle w:val="VerbatimChar"/>
+        </w:rPr>
+        <w:t xml:space="preserve">    * * * * * * * * * * PRINCIPIO * * * * * * * * * *              </w:t>
+      </w:r>
+      <w:r>
+        <w:br/>
+      </w:r>
+      <w:r>
+        <w:br/>
+      </w:r>
+      <w:r>
+        <w:rPr>
+          <w:rStyle w:val="VerbatimChar"/>
+        </w:rPr>
+        <w:t xml:space="preserve">    * * * * * * * * * *   FINAL   * * * * * * * * * *              </w:t>
+      </w:r>
+      <w:r>
+        <w:br/>
+      </w:r>
+      <w:r>
+        <w:rPr>
+          <w:rStyle w:val="VerbatimChar"/>
+        </w:rPr>
+        <w:t xml:space="preserve">3.  Otros</w:t>
+      </w:r>
+      <w:r>
+        <w:br/>
+      </w:r>
+      <w:r>
+        <w:rPr>
+          <w:rStyle w:val="VerbatimChar"/>
+        </w:rPr>
+        <w:t xml:space="preserve">-----------------------------------------------------------</w:t>
+      </w:r>
+      <w:r>
+        <w:br/>
+      </w:r>
+      <w:r>
+        <w:rPr>
+          <w:rStyle w:val="VerbatimChar"/>
+        </w:rPr>
+        <w:t xml:space="preserve">    1.  🏳️‍🌈 Disidencias</w:t>
+      </w:r>
+      <w:r>
+        <w:br/>
+      </w:r>
+      <w:r>
+        <w:rPr>
+          <w:rStyle w:val="VerbatimChar"/>
+        </w:rPr>
+        <w:t xml:space="preserve">    * * * * * * * * * * PRINCIPIO * * * * * * * * * *              </w:t>
+      </w:r>
+      <w:r>
+        <w:br/>
+      </w:r>
+      <w:r>
+        <w:br/>
+      </w:r>
+      <w:r>
+        <w:rPr>
+          <w:rStyle w:val="VerbatimChar"/>
+        </w:rPr>
+        <w:t xml:space="preserve">    * * * * * * * * * *   FINAL   * * * * * * * * * *              </w:t>
+      </w:r>
+      <w:r>
+        <w:br/>
+      </w:r>
+      <w:r>
+        <w:rPr>
+          <w:rStyle w:val="VerbatimChar"/>
+        </w:rPr>
+        <w:t xml:space="preserve">    2.  🧨 👃 Sensorialidad Atípica</w:t>
+      </w:r>
+      <w:r>
+        <w:br/>
+      </w:r>
+      <w:r>
+        <w:rPr>
+          <w:rStyle w:val="VerbatimChar"/>
+        </w:rPr>
+        <w:t xml:space="preserve">    * * * * * * * * * * PRINCIPIO * * * * * * * * * *              </w:t>
+      </w:r>
+      <w:r>
+        <w:br/>
+      </w:r>
+      <w:r>
+        <w:br/>
+      </w:r>
+      <w:r>
+        <w:rPr>
+          <w:rStyle w:val="VerbatimChar"/>
+        </w:rPr>
+        <w:t xml:space="preserve">    * * * * * * * * * *   FINAL   * * * * * * * * * *              </w:t>
+      </w:r>
+      <w:r>
+        <w:br/>
+      </w:r>
+      <w:r>
+        <w:rPr>
+          <w:rStyle w:val="VerbatimChar"/>
+        </w:rPr>
+        <w:t xml:space="preserve">    3.  💊 Enfermedades, trastornos y condiciones conocidos</w:t>
+      </w:r>
+      <w:r>
+        <w:br/>
+      </w:r>
+      <w:r>
+        <w:rPr>
+          <w:rStyle w:val="VerbatimChar"/>
+        </w:rPr>
+        <w:t xml:space="preserve">    * * * * * * * * * * PRINCIPIO * * * * * * * * * *              </w:t>
+      </w:r>
+      <w:r>
+        <w:br/>
+      </w:r>
+      <w:r>
+        <w:br/>
+      </w:r>
+      <w:r>
+        <w:rPr>
+          <w:rStyle w:val="VerbatimChar"/>
+        </w:rPr>
+        <w:t xml:space="preserve">    * * * * * * * * * *   FINAL   * * * * * * * * * *              </w:t>
+      </w:r>
+      <w:r>
+        <w:br/>
+      </w:r>
+      <w:r>
+        <w:rPr>
+          <w:rStyle w:val="VerbatimChar"/>
+        </w:rPr>
+        <w:t xml:space="preserve">-----------------------------------------------------------</w:t>
+      </w:r>
+      <w:r>
+        <w:br/>
+      </w:r>
+      <w:r>
+        <w:rPr>
+          <w:rStyle w:val="VerbatimChar"/>
+        </w:rPr>
+        <w:t xml:space="preserve">4.  🧒 Rasgos en la infancia/desarrollo</w:t>
+      </w:r>
+      <w:r>
+        <w:br/>
+      </w:r>
+      <w:r>
+        <w:rPr>
+          <w:rStyle w:val="VerbatimChar"/>
+        </w:rPr>
+        <w:t xml:space="preserve">-----------------------------------------------------------</w:t>
+      </w:r>
+      <w:r>
+        <w:br/>
+      </w:r>
+      <w:r>
+        <w:rPr>
+          <w:rStyle w:val="VerbatimChar"/>
+        </w:rPr>
+        <w:t xml:space="preserve">    * * * * * * * * * * PRINCIPIO * * * * * * * * * *              </w:t>
+      </w:r>
+      <w:r>
+        <w:br/>
+      </w:r>
+      <w:r>
+        <w:br/>
+      </w:r>
+      <w:r>
+        <w:rPr>
+          <w:rStyle w:val="VerbatimChar"/>
+        </w:rPr>
+        <w:t xml:space="preserve">    * * * * * * * * * *   FINAL   * * * * * * * * * *              </w:t>
+      </w:r>
+      <w:r>
+        <w:br/>
+      </w:r>
+      <w:r>
+        <w:rPr>
+          <w:rStyle w:val="VerbatimChar"/>
+        </w:rPr>
+        <w:t xml:space="preserve">-----------------------------------------------------------</w:t>
+      </w:r>
+      <w:r>
+        <w:br/>
+      </w:r>
+      <w:r>
+        <w:rPr>
+          <w:rStyle w:val="VerbatimChar"/>
+        </w:rPr>
+        <w:t xml:space="preserve">5.  😩 Efectos en la vida diaria</w:t>
+      </w:r>
+      <w:r>
+        <w:br/>
+      </w:r>
+      <w:r>
+        <w:rPr>
+          <w:rStyle w:val="VerbatimChar"/>
+        </w:rPr>
+        <w:t xml:space="preserve">-----------------------------------------------------------</w:t>
+      </w:r>
+      <w:r>
+        <w:br/>
+      </w:r>
+      <w:r>
+        <w:rPr>
+          <w:rStyle w:val="VerbatimChar"/>
+        </w:rPr>
+        <w:t xml:space="preserve">    * * * * * * * * * * PRINCIPIO * * * * * * * * * *              </w:t>
+      </w:r>
+      <w:r>
+        <w:br/>
+      </w:r>
+      <w:r>
+        <w:br/>
+      </w:r>
+      <w:r>
+        <w:rPr>
+          <w:rStyle w:val="VerbatimChar"/>
+        </w:rPr>
+        <w:t xml:space="preserve">    * * * * * * * * * *   FINAL   * * * * * * * * * *              </w:t>
+      </w:r>
+      <w:r>
+        <w:br/>
+      </w:r>
+      <w:r>
+        <w:br/>
+      </w:r>
+      <w:r>
+        <w:rPr>
+          <w:rStyle w:val="VerbatimChar"/>
+        </w:rPr>
+        <w:t xml:space="preserve">-----------------------------------------------------------</w:t>
+      </w:r>
+    </w:p>
+    <w:p>
       <w:r>
         <w:pict>
           <v:rect style="width:0;height:1.5pt" o:hralign="center" o:hrstd="t" o:hr="t"/>
@@ -12239,241 +12802,10 @@
     </w:p>
     <w:p>
       <w:pPr>
-        <w:pStyle w:val="SourceCode"/>
-      </w:pPr>
-      <w:r>
-        <w:rPr>
-          <w:rStyle w:val="VerbatimChar"/>
-        </w:rPr>
-        <w:t xml:space="preserve">## Reciprocidad socio-emocional</w:t>
-      </w:r>
-      <w:r>
-        <w:br/>
-      </w:r>
-      <w:r>
-        <w:br/>
-      </w:r>
-      <w:r>
-        <w:rPr>
-          <w:rStyle w:val="VerbatimChar"/>
-        </w:rPr>
-        <w:t xml:space="preserve">* ### Muestras de empatía atípica.</w:t>
-      </w:r>
-      <w:r>
-        <w:br/>
-      </w:r>
-      <w:r>
-        <w:br/>
-      </w:r>
-      <w:r>
-        <w:rPr>
-          <w:rStyle w:val="VerbatimChar"/>
-        </w:rPr>
-        <w:t xml:space="preserve">* ### Alexitimia y dificultades con la interocepción (fisiológica y emocional)</w:t>
-      </w:r>
-      <w:r>
-        <w:br/>
-      </w:r>
-      <w:r>
-        <w:br/>
-      </w:r>
-      <w:r>
-        <w:rPr>
-          <w:rStyle w:val="VerbatimChar"/>
-        </w:rPr>
-        <w:t xml:space="preserve">* ### Comunicación.</w:t>
-      </w:r>
-      <w:r>
-        <w:br/>
-      </w:r>
-      <w:r>
-        <w:br/>
-      </w:r>
-      <w:r>
-        <w:rPr>
-          <w:rStyle w:val="VerbatimChar"/>
-        </w:rPr>
-        <w:t xml:space="preserve">* ### Dificultad con amistades y relaciones.</w:t>
-      </w:r>
-      <w:r>
-        <w:br/>
-      </w:r>
-      <w:r>
-        <w:br/>
-      </w:r>
-      <w:r>
-        <w:rPr>
-          <w:rStyle w:val="VerbatimChar"/>
-        </w:rPr>
-        <w:t xml:space="preserve">* ### Disidencias respecto a convenciones sociales </w:t>
-      </w:r>
-      <w:r>
-        <w:br/>
-      </w:r>
-      <w:r>
-        <w:br/>
-      </w:r>
-      <w:r>
-        <w:rPr>
-          <w:rStyle w:val="VerbatimChar"/>
-        </w:rPr>
-        <w:t xml:space="preserve">---</w:t>
-      </w:r>
-      <w:r>
-        <w:br/>
-      </w:r>
-      <w:r>
-        <w:rPr>
-          <w:rStyle w:val="VerbatimChar"/>
-        </w:rPr>
-        <w:t xml:space="preserve">## Comportamientos y actividades restrictivas/repetitivas</w:t>
-      </w:r>
-      <w:r>
-        <w:br/>
-      </w:r>
-      <w:r>
-        <w:br/>
-      </w:r>
-      <w:r>
-        <w:rPr>
-          <w:rStyle w:val="VerbatimChar"/>
-        </w:rPr>
-        <w:t xml:space="preserve">* ### Autoestimulación / Stimming</w:t>
-      </w:r>
-      <w:r>
-        <w:br/>
-      </w:r>
-      <w:r>
-        <w:br/>
-      </w:r>
-      <w:r>
-        <w:rPr>
-          <w:rStyle w:val="VerbatimChar"/>
-        </w:rPr>
-        <w:t xml:space="preserve">* ### Comportamiento rígido y patrones de pensamiento atípicos y/o autistas</w:t>
-      </w:r>
-      <w:r>
-        <w:br/>
-      </w:r>
-      <w:r>
-        <w:br/>
-      </w:r>
-      <w:r>
-        <w:rPr>
-          <w:rStyle w:val="VerbatimChar"/>
-        </w:rPr>
-        <w:t xml:space="preserve">* ### Intereses especiales</w:t>
-      </w:r>
-      <w:r>
-        <w:br/>
-      </w:r>
-      <w:r>
-        <w:br/>
-      </w:r>
-      <w:r>
-        <w:rPr>
-          <w:rStyle w:val="VerbatimChar"/>
-        </w:rPr>
-        <w:t xml:space="preserve">* ### Ecolalias</w:t>
-      </w:r>
-      <w:r>
-        <w:br/>
-      </w:r>
-      <w:r>
-        <w:br/>
-      </w:r>
-      <w:r>
-        <w:rPr>
-          <w:rStyle w:val="VerbatimChar"/>
-        </w:rPr>
-        <w:t xml:space="preserve">* ### Sensorialidad Atípica</w:t>
-      </w:r>
-      <w:r>
-        <w:br/>
-      </w:r>
-      <w:r>
-        <w:br/>
-      </w:r>
-      <w:r>
-        <w:rPr>
-          <w:rStyle w:val="VerbatimChar"/>
-        </w:rPr>
-        <w:t xml:space="preserve">* ### Enfermedades, trastornos, condiciones conocidas</w:t>
-      </w:r>
-      <w:r>
-        <w:br/>
-      </w:r>
-      <w:r>
-        <w:br/>
-      </w:r>
-      <w:r>
-        <w:rPr>
-          <w:rStyle w:val="VerbatimChar"/>
-        </w:rPr>
-        <w:t xml:space="preserve">* ### Disfuncionalidad ejecutiva y/o funcionalidad atípica</w:t>
-      </w:r>
-      <w:r>
-        <w:br/>
-      </w:r>
-      <w:r>
-        <w:br/>
-      </w:r>
-      <w:r>
-        <w:rPr>
-          <w:rStyle w:val="VerbatimChar"/>
-        </w:rPr>
-        <w:t xml:space="preserve">* ### Estrategias de enmascaramiento / “Masking”</w:t>
-      </w:r>
-      <w:r>
-        <w:br/>
-      </w:r>
-      <w:r>
-        <w:br/>
-      </w:r>
-      <w:r>
-        <w:rPr>
-          <w:rStyle w:val="VerbatimChar"/>
-        </w:rPr>
-        <w:t xml:space="preserve">## Rasgos en la infancia/desarrollo</w:t>
-      </w:r>
-      <w:r>
-        <w:br/>
-      </w:r>
-      <w:r>
-        <w:br/>
-      </w:r>
-      <w:r>
-        <w:rPr>
-          <w:rStyle w:val="VerbatimChar"/>
-        </w:rPr>
-        <w:t xml:space="preserve">## Efecto en la vida diaria</w:t>
-      </w:r>
-      <w:r>
-        <w:br/>
-      </w:r>
-      <w:r>
-        <w:br/>
-      </w:r>
-      <w:r>
-        <w:rPr>
-          <w:rStyle w:val="VerbatimChar"/>
-        </w:rPr>
-        <w:t xml:space="preserve">## Otros</w:t>
-      </w:r>
-    </w:p>
-    <w:p>
-      <w:r>
-        <w:pict>
-          <v:rect style="width:0;height:1.5pt" o:hralign="center" o:hrstd="t" o:hr="t"/>
-        </w:pict>
-      </w:r>
-    </w:p>
-    <w:p>
-      <w:pPr>
         <w:pStyle w:val="FirstParagraph"/>
       </w:pPr>
       <w:r>
-        <w:t xml:space="preserve">© 2022-2023. Este documento está licenciado a Creative Commons con una</w:t>
+        <w:t xml:space="preserve">© 2022-2024. Este documento está licenciado a Creative Commons con una</w:t>
       </w:r>
       <w:r>
         <w:t xml:space="preserve"> </w:t>

</xml_diff>